<commit_message>
Attempting a big overhaul
</commit_message>
<xml_diff>
--- a/Birthdays.docx
+++ b/Birthdays.docx
@@ -86,6 +86,7 @@
                       <w15:appearance w15:val="hidden"/>
                       <w:text w:multiLine="1"/>
                     </w:sdtPr>
+                    <w:sdtEndPr/>
                     <w:sdtContent>
                       <w:r>
                         <w:rPr>
@@ -94,7 +95,7 @@
                           <w:sz w:val="72"/>
                           <w:szCs w:val="72"/>
                         </w:rPr>
-                        <w:t>Birthdays</w:t>
+                        <w:t>Birthday</w:t>
                       </w:r>
                     </w:sdtContent>
                   </w:sdt>
@@ -102,97 +103,30 @@
                 <w:p>
                   <w:pPr>
                     <w:pStyle w:val="Salutation"/>
+                    <w:rPr>
+                      <w:lang w:val="en-GB" w:bidi="en-GB"/>
+                    </w:rPr>
                   </w:pPr>
                   <w:r>
                     <w:rPr>
                       <w:lang w:val="en-GB" w:bidi="en-GB"/>
                     </w:rPr>
-                    <w:t xml:space="preserve">Dear </w:t>
+                    <w:t>By Lewis Gray</w:t>
                   </w:r>
-                  <w:sdt>
-                    <w:sdtPr>
-                      <w:alias w:val="Recipient Name:"/>
-                      <w:tag w:val="Recipient Name:"/>
-                      <w:id w:val="1360702765"/>
-                      <w:placeholder>
-                        <w:docPart w:val="E0F034913411984B9BD6845DA481028B"/>
-                      </w:placeholder>
-                      <w:dataBinding w:prefixMappings="xmlns:ns0='http://purl.org/dc/elements/1.1/' xmlns:ns1='http://schemas.openxmlformats.org/package/2006/metadata/core-properties' " w:xpath="/ns1:coreProperties[1]/ns0:subject[1]" w:storeItemID="{6C3C8BC8-F283-45AE-878A-BAB7291924A1}"/>
-                      <w15:appearance w15:val="hidden"/>
-                      <w:text w:multiLine="1"/>
-                    </w:sdtPr>
-                    <w:sdtContent>
-                      <w:r>
-                        <w:t>Birthdays</w:t>
-                      </w:r>
-                    </w:sdtContent>
-                  </w:sdt>
+                </w:p>
+                <w:p>
+                  <w:pPr>
+                    <w:rPr>
+                      <w:lang w:val="en-GB" w:bidi="en-GB"/>
+                    </w:rPr>
+                  </w:pPr>
                   <w:r>
                     <w:rPr>
                       <w:lang w:val="en-GB" w:bidi="en-GB"/>
                     </w:rPr>
-                    <w:t>,</w:t>
+                    <w:t>Student Number: 19013887</w:t>
                   </w:r>
                 </w:p>
-                <w:p/>
-                <w:p>
-                  <w:pPr>
-                    <w:pStyle w:val="Closing"/>
-                  </w:pPr>
-                  <w:sdt>
-                    <w:sdtPr>
-                      <w:alias w:val="Sincerely:"/>
-                      <w:tag w:val="Sincerely:"/>
-                      <w:id w:val="1167130124"/>
-                      <w:placeholder>
-                        <w:docPart w:val="F230B9C59D1AAA49BF293839FF68429D"/>
-                      </w:placeholder>
-                      <w:temporary/>
-                      <w:showingPlcHdr/>
-                      <w15:appearance w15:val="hidden"/>
-                    </w:sdtPr>
-                    <w:sdtContent>
-                      <w:r>
-                        <w:rPr>
-                          <w:lang w:val="en-GB" w:bidi="en-GB"/>
-                        </w:rPr>
-                        <w:t>Sincerely</w:t>
-                      </w:r>
-                    </w:sdtContent>
-                  </w:sdt>
-                  <w:r>
-                    <w:rPr>
-                      <w:lang w:val="en-GB" w:bidi="en-GB"/>
-                    </w:rPr>
-                    <w:t>,</w:t>
-                  </w:r>
-                </w:p>
-                <w:sdt>
-                  <w:sdtPr>
-                    <w:alias w:val="Your Name:"/>
-                    <w:tag w:val="Your Name:"/>
-                    <w:id w:val="773287407"/>
-                    <w:placeholder>
-                      <w:docPart w:val="C1660A6F0212C54CA095B75B235E3D28"/>
-                    </w:placeholder>
-                    <w:dataBinding w:prefixMappings="xmlns:ns0='http://purl.org/dc/elements/1.1/' xmlns:ns1='http://schemas.openxmlformats.org/package/2006/metadata/core-properties' " w:xpath="/ns1:coreProperties[1]/ns0:creator[1]" w:storeItemID="{6C3C8BC8-F283-45AE-878A-BAB7291924A1}"/>
-                    <w15:appearance w15:val="hidden"/>
-                    <w:text/>
-                  </w:sdtPr>
-                  <w:sdtContent>
-                    <w:p>
-                      <w:pPr>
-                        <w:pStyle w:val="Signature"/>
-                        <w:rPr>
-                          <w:caps/>
-                        </w:rPr>
-                      </w:pPr>
-                      <w:r>
-                        <w:t>Birthdays</w:t>
-                      </w:r>
-                    </w:p>
-                  </w:sdtContent>
-                </w:sdt>
               </w:tc>
             </w:tr>
           </w:tbl>
@@ -206,25 +140,134 @@
       </w:pPr>
     </w:p>
     <w:p>
+      <w:pPr>
+        <w:rPr>
+          <w:sz w:val="36"/>
+          <w:szCs w:val="36"/>
+          <w:u w:val="single"/>
+        </w:rPr>
+      </w:pPr>
       <w:r>
         <w:br w:type="page"/>
+      </w:r>
+      <w:r>
+        <w:rPr>
+          <w:sz w:val="36"/>
+          <w:szCs w:val="36"/>
+          <w:u w:val="single"/>
+        </w:rPr>
+        <w:lastRenderedPageBreak/>
+        <w:t>App Idea</w:t>
       </w:r>
     </w:p>
     <w:p>
-      <w:r>
-        <w:lastRenderedPageBreak/>
-        <w:br w:type="page"/>
-      </w:r>
-      <w:r>
+      <w:pPr>
         <w:rPr>
           <w:sz w:val="36"/>
           <w:szCs w:val="36"/>
+          <w:u w:val="single"/>
+        </w:rPr>
+      </w:pPr>
+    </w:p>
+    <w:p>
+      <w:pPr>
+        <w:rPr>
+          <w:sz w:val="28"/>
+          <w:szCs w:val="28"/>
+        </w:rPr>
+      </w:pPr>
+      <w:r>
+        <w:rPr>
+          <w:sz w:val="28"/>
+          <w:szCs w:val="28"/>
+        </w:rPr>
+        <w:t xml:space="preserve">Birthdays is an app designed to ensure that you’ll never forget when someone’s birthday is. </w:t>
+      </w:r>
+    </w:p>
+    <w:p/>
+    <w:p>
+      <w:r>
+        <w:br w:type="page"/>
+      </w:r>
+      <w:r>
+        <w:rPr>
+          <w:sz w:val="36"/>
+          <w:szCs w:val="36"/>
         </w:rPr>
         <w:lastRenderedPageBreak/>
         <w:t>Existing Apps</w:t>
       </w:r>
     </w:p>
-    <w:p/>
+    <w:p>
+      <w:r>
+        <w:rPr>
+          <w:noProof/>
+        </w:rPr>
+        <w:drawing>
+          <wp:anchor distT="0" distB="0" distL="114300" distR="114300" simplePos="0" relativeHeight="251661312" behindDoc="1" locked="0" layoutInCell="1" allowOverlap="1" wp14:anchorId="26B31A8B" wp14:editId="31DF548A">
+            <wp:simplePos x="0" y="0"/>
+            <wp:positionH relativeFrom="column">
+              <wp:posOffset>1294654</wp:posOffset>
+            </wp:positionH>
+            <wp:positionV relativeFrom="paragraph">
+              <wp:posOffset>105850</wp:posOffset>
+            </wp:positionV>
+            <wp:extent cx="4031615" cy="3289300"/>
+            <wp:effectExtent l="0" t="0" r="0" b="0"/>
+            <wp:wrapTight wrapText="bothSides">
+              <wp:wrapPolygon edited="0">
+                <wp:start x="0" y="0"/>
+                <wp:lineTo x="0" y="21517"/>
+                <wp:lineTo x="21501" y="21517"/>
+                <wp:lineTo x="21501" y="0"/>
+                <wp:lineTo x="0" y="0"/>
+              </wp:wrapPolygon>
+            </wp:wrapTight>
+            <wp:docPr id="3" name="Picture 3"/>
+            <wp:cNvGraphicFramePr>
+              <a:graphicFrameLocks xmlns:a="http://schemas.openxmlformats.org/drawingml/2006/main" noChangeAspect="1"/>
+            </wp:cNvGraphicFramePr>
+            <a:graphic xmlns:a="http://schemas.openxmlformats.org/drawingml/2006/main">
+              <a:graphicData uri="http://schemas.openxmlformats.org/drawingml/2006/picture">
+                <pic:pic xmlns:pic="http://schemas.openxmlformats.org/drawingml/2006/picture">
+                  <pic:nvPicPr>
+                    <pic:cNvPr id="3" name="Picture 3"/>
+                    <pic:cNvPicPr/>
+                  </pic:nvPicPr>
+                  <pic:blipFill>
+                    <a:blip r:embed="rId7" cstate="print">
+                      <a:extLst>
+                        <a:ext uri="{28A0092B-C50C-407E-A947-70E740481C1C}">
+                          <a14:useLocalDpi xmlns:a14="http://schemas.microsoft.com/office/drawing/2010/main" val="0"/>
+                        </a:ext>
+                      </a:extLst>
+                    </a:blip>
+                    <a:stretch>
+                      <a:fillRect/>
+                    </a:stretch>
+                  </pic:blipFill>
+                  <pic:spPr>
+                    <a:xfrm>
+                      <a:off x="0" y="0"/>
+                      <a:ext cx="4031615" cy="3289300"/>
+                    </a:xfrm>
+                    <a:prstGeom prst="rect">
+                      <a:avLst/>
+                    </a:prstGeom>
+                  </pic:spPr>
+                </pic:pic>
+              </a:graphicData>
+            </a:graphic>
+            <wp14:sizeRelH relativeFrom="page">
+              <wp14:pctWidth>0</wp14:pctWidth>
+            </wp14:sizeRelH>
+            <wp14:sizeRelV relativeFrom="page">
+              <wp14:pctHeight>0</wp14:pctHeight>
+            </wp14:sizeRelV>
+          </wp:anchor>
+        </w:drawing>
+      </w:r>
+    </w:p>
     <w:p/>
     <w:p/>
     <w:p/>
@@ -243,17 +286,479 @@
         <w:pStyle w:val="NoSpacing"/>
       </w:pPr>
     </w:p>
+    <w:p/>
     <w:p>
+      <w:pPr>
+        <w:rPr>
+          <w:b/>
+          <w:bCs/>
+          <w:sz w:val="28"/>
+          <w:szCs w:val="28"/>
+          <w:u w:val="single"/>
+        </w:rPr>
+      </w:pPr>
+      <w:r>
+        <w:rPr>
+          <w:b/>
+          <w:bCs/>
+          <w:sz w:val="28"/>
+          <w:szCs w:val="28"/>
+          <w:u w:val="single"/>
+        </w:rPr>
+        <w:t>Like:</w:t>
+      </w:r>
+    </w:p>
+    <w:p>
+      <w:pPr>
+        <w:rPr>
+          <w:sz w:val="28"/>
+          <w:szCs w:val="28"/>
+        </w:rPr>
+      </w:pPr>
+      <w:r>
+        <w:rPr>
+          <w:sz w:val="28"/>
+          <w:szCs w:val="28"/>
+        </w:rPr>
+        <w:t>-Tutorial to show the user how to use the app when they launch it for the first time</w:t>
+      </w:r>
+    </w:p>
+    <w:p>
+      <w:pPr>
+        <w:rPr>
+          <w:sz w:val="28"/>
+          <w:szCs w:val="28"/>
+        </w:rPr>
+      </w:pPr>
+      <w:r>
+        <w:rPr>
+          <w:sz w:val="28"/>
+          <w:szCs w:val="28"/>
+        </w:rPr>
+        <w:t>-Dark mode...!</w:t>
+      </w:r>
+    </w:p>
+    <w:p>
+      <w:pPr>
+        <w:rPr>
+          <w:sz w:val="28"/>
+          <w:szCs w:val="28"/>
+        </w:rPr>
+      </w:pPr>
+      <w:r>
+        <w:rPr>
+          <w:sz w:val="28"/>
+          <w:szCs w:val="28"/>
+        </w:rPr>
+        <w:t>-Tabs at the bottom make navigating the app feel natural and easy.</w:t>
+      </w:r>
+    </w:p>
+    <w:p>
+      <w:pPr>
+        <w:rPr>
+          <w:b/>
+          <w:bCs/>
+          <w:sz w:val="28"/>
+          <w:szCs w:val="28"/>
+          <w:u w:val="single"/>
+        </w:rPr>
+      </w:pPr>
+      <w:r>
+        <w:rPr>
+          <w:b/>
+          <w:bCs/>
+          <w:sz w:val="28"/>
+          <w:szCs w:val="28"/>
+          <w:u w:val="single"/>
+        </w:rPr>
+        <w:t>Dislike:</w:t>
+      </w:r>
+    </w:p>
+    <w:p>
+      <w:pPr>
+        <w:rPr>
+          <w:sz w:val="28"/>
+          <w:szCs w:val="28"/>
+        </w:rPr>
+      </w:pPr>
+      <w:r>
+        <w:rPr>
+          <w:sz w:val="28"/>
+          <w:szCs w:val="28"/>
+        </w:rPr>
+        <w:t xml:space="preserve">-Advertisement preferences </w:t>
+      </w:r>
+    </w:p>
+    <w:p>
+      <w:pPr>
+        <w:rPr>
+          <w:sz w:val="28"/>
+          <w:szCs w:val="28"/>
+        </w:rPr>
+      </w:pPr>
+      <w:r>
+        <w:rPr>
+          <w:sz w:val="28"/>
+          <w:szCs w:val="28"/>
+        </w:rPr>
+        <w:t>- Advertisement is placed where the tabs at the bottom should be placed, making it easy to mis</w:t>
+      </w:r>
+      <w:r>
+        <w:rPr>
+          <w:sz w:val="28"/>
+          <w:szCs w:val="28"/>
+        </w:rPr>
+        <w:t>-tap</w:t>
+      </w:r>
+      <w:r>
+        <w:rPr>
+          <w:sz w:val="28"/>
+          <w:szCs w:val="28"/>
+        </w:rPr>
+        <w:t xml:space="preserve"> and open an advert.</w:t>
+      </w:r>
+      <w:r>
+        <w:rPr>
+          <w:sz w:val="28"/>
+          <w:szCs w:val="28"/>
+        </w:rPr>
+        <w:t xml:space="preserve"> (This seems intentional and feels like a big middle finger from the developer to the user </w:t>
+      </w:r>
+      <w:r>
+        <w:rPr>
+          <w:rFonts w:ascii="Apple Color Emoji" w:hAnsi="Apple Color Emoji" w:cs="Apple Color Emoji"/>
+          <w:sz w:val="28"/>
+          <w:szCs w:val="28"/>
+        </w:rPr>
+        <w:t>🚩</w:t>
+      </w:r>
+      <w:r>
+        <w:rPr>
+          <w:sz w:val="28"/>
+          <w:szCs w:val="28"/>
+        </w:rPr>
+        <w:t>)</w:t>
+      </w:r>
+    </w:p>
+    <w:p>
+      <w:pPr>
+        <w:rPr>
+          <w:sz w:val="28"/>
+          <w:szCs w:val="28"/>
+        </w:rPr>
+      </w:pPr>
+    </w:p>
+    <w:p>
       <w:r>
         <w:br w:type="page"/>
       </w:r>
-      <w:r>
-        <w:rPr>
-          <w:sz w:val="36"/>
-          <w:szCs w:val="36"/>
+    </w:p>
+    <w:p>
+      <w:r>
+        <w:rPr>
+          <w:noProof/>
+          <w:lang w:val="en-GB" w:bidi="en-GB"/>
         </w:rPr>
         <w:lastRenderedPageBreak/>
-        <w:t>Requirements</w:t>
+        <w:drawing>
+          <wp:anchor distT="0" distB="0" distL="114300" distR="114300" simplePos="0" relativeHeight="251659264" behindDoc="1" locked="0" layoutInCell="1" allowOverlap="1" wp14:anchorId="69494344" wp14:editId="4F69F27E">
+            <wp:simplePos x="0" y="0"/>
+            <wp:positionH relativeFrom="column">
+              <wp:posOffset>1025060</wp:posOffset>
+            </wp:positionH>
+            <wp:positionV relativeFrom="paragraph">
+              <wp:posOffset>215900</wp:posOffset>
+            </wp:positionV>
+            <wp:extent cx="4013200" cy="3275807"/>
+            <wp:effectExtent l="0" t="0" r="0" b="1270"/>
+            <wp:wrapTight wrapText="bothSides">
+              <wp:wrapPolygon edited="0">
+                <wp:start x="0" y="0"/>
+                <wp:lineTo x="0" y="21525"/>
+                <wp:lineTo x="21532" y="21525"/>
+                <wp:lineTo x="21532" y="0"/>
+                <wp:lineTo x="0" y="0"/>
+              </wp:wrapPolygon>
+            </wp:wrapTight>
+            <wp:docPr id="2" name="Picture 2"/>
+            <wp:cNvGraphicFramePr>
+              <a:graphicFrameLocks xmlns:a="http://schemas.openxmlformats.org/drawingml/2006/main" noChangeAspect="1"/>
+            </wp:cNvGraphicFramePr>
+            <a:graphic xmlns:a="http://schemas.openxmlformats.org/drawingml/2006/main">
+              <a:graphicData uri="http://schemas.openxmlformats.org/drawingml/2006/picture">
+                <pic:pic xmlns:pic="http://schemas.openxmlformats.org/drawingml/2006/picture">
+                  <pic:nvPicPr>
+                    <pic:cNvPr id="2" name="Picture 2"/>
+                    <pic:cNvPicPr/>
+                  </pic:nvPicPr>
+                  <pic:blipFill>
+                    <a:blip r:embed="rId8" cstate="print">
+                      <a:extLst>
+                        <a:ext uri="{28A0092B-C50C-407E-A947-70E740481C1C}">
+                          <a14:useLocalDpi xmlns:a14="http://schemas.microsoft.com/office/drawing/2010/main" val="0"/>
+                        </a:ext>
+                      </a:extLst>
+                    </a:blip>
+                    <a:stretch>
+                      <a:fillRect/>
+                    </a:stretch>
+                  </pic:blipFill>
+                  <pic:spPr>
+                    <a:xfrm>
+                      <a:off x="0" y="0"/>
+                      <a:ext cx="4013200" cy="3275807"/>
+                    </a:xfrm>
+                    <a:prstGeom prst="rect">
+                      <a:avLst/>
+                    </a:prstGeom>
+                  </pic:spPr>
+                </pic:pic>
+              </a:graphicData>
+            </a:graphic>
+            <wp14:sizeRelH relativeFrom="page">
+              <wp14:pctWidth>0</wp14:pctWidth>
+            </wp14:sizeRelH>
+            <wp14:sizeRelV relativeFrom="page">
+              <wp14:pctHeight>0</wp14:pctHeight>
+            </wp14:sizeRelV>
+          </wp:anchor>
+        </w:drawing>
+      </w:r>
+    </w:p>
+    <w:p/>
+    <w:p/>
+    <w:p/>
+    <w:p/>
+    <w:p/>
+    <w:p/>
+    <w:p/>
+    <w:p/>
+    <w:p/>
+    <w:p/>
+    <w:p/>
+    <w:p/>
+    <w:p/>
+    <w:p/>
+    <w:p/>
+    <w:p/>
+    <w:p>
+      <w:pPr>
+        <w:rPr>
+          <w:b/>
+          <w:bCs/>
+          <w:sz w:val="28"/>
+          <w:szCs w:val="28"/>
+          <w:u w:val="single"/>
+        </w:rPr>
+      </w:pPr>
+      <w:r>
+        <w:rPr>
+          <w:b/>
+          <w:bCs/>
+          <w:sz w:val="28"/>
+          <w:szCs w:val="28"/>
+          <w:u w:val="single"/>
+        </w:rPr>
+        <w:t>Like:</w:t>
+      </w:r>
+    </w:p>
+    <w:p>
+      <w:pPr>
+        <w:rPr>
+          <w:sz w:val="28"/>
+          <w:szCs w:val="28"/>
+        </w:rPr>
+      </w:pPr>
+      <w:r>
+        <w:rPr>
+          <w:sz w:val="28"/>
+          <w:szCs w:val="28"/>
+        </w:rPr>
+        <w:t>-Birthdays are listed in an upcoming order</w:t>
+      </w:r>
+    </w:p>
+    <w:p>
+      <w:pPr>
+        <w:rPr>
+          <w:sz w:val="28"/>
+          <w:szCs w:val="28"/>
+        </w:rPr>
+      </w:pPr>
+      <w:r>
+        <w:rPr>
+          <w:sz w:val="28"/>
+          <w:szCs w:val="28"/>
+        </w:rPr>
+        <w:t xml:space="preserve">- </w:t>
+      </w:r>
+      <w:r>
+        <w:rPr>
+          <w:sz w:val="28"/>
+          <w:szCs w:val="28"/>
+        </w:rPr>
+        <w:t>Add button in an ergonomic place</w:t>
+      </w:r>
+    </w:p>
+    <w:p>
+      <w:pPr>
+        <w:rPr>
+          <w:sz w:val="28"/>
+          <w:szCs w:val="28"/>
+        </w:rPr>
+      </w:pPr>
+      <w:r>
+        <w:rPr>
+          <w:sz w:val="28"/>
+          <w:szCs w:val="28"/>
+        </w:rPr>
+        <w:t>- Optional photo can be taken on the spot</w:t>
+      </w:r>
+      <w:r>
+        <w:rPr>
+          <w:sz w:val="28"/>
+          <w:szCs w:val="28"/>
+        </w:rPr>
+        <w:t xml:space="preserve"> </w:t>
+      </w:r>
+    </w:p>
+    <w:p>
+      <w:pPr>
+        <w:rPr>
+          <w:sz w:val="28"/>
+          <w:szCs w:val="28"/>
+        </w:rPr>
+      </w:pPr>
+      <w:r>
+        <w:rPr>
+          <w:sz w:val="28"/>
+          <w:szCs w:val="28"/>
+        </w:rPr>
+        <w:t xml:space="preserve">-Zodiac sign is told </w:t>
+      </w:r>
+    </w:p>
+    <w:p>
+      <w:pPr>
+        <w:rPr>
+          <w:b/>
+          <w:bCs/>
+          <w:sz w:val="28"/>
+          <w:szCs w:val="28"/>
+          <w:u w:val="single"/>
+        </w:rPr>
+      </w:pPr>
+      <w:r>
+        <w:rPr>
+          <w:b/>
+          <w:bCs/>
+          <w:sz w:val="28"/>
+          <w:szCs w:val="28"/>
+          <w:u w:val="single"/>
+        </w:rPr>
+        <w:t>Dislike:</w:t>
+      </w:r>
+    </w:p>
+    <w:p>
+      <w:pPr>
+        <w:rPr>
+          <w:sz w:val="28"/>
+          <w:szCs w:val="28"/>
+        </w:rPr>
+      </w:pPr>
+      <w:bookmarkStart w:id="0" w:name="OLE_LINK1"/>
+      <w:bookmarkStart w:id="1" w:name="OLE_LINK2"/>
+      <w:r>
+        <w:rPr>
+          <w:sz w:val="28"/>
+          <w:szCs w:val="28"/>
+        </w:rPr>
+        <w:t>-Premium versio</w:t>
+      </w:r>
+      <w:r>
+        <w:rPr>
+          <w:sz w:val="28"/>
+          <w:szCs w:val="28"/>
+        </w:rPr>
+        <w:t>n</w:t>
+      </w:r>
+    </w:p>
+    <w:bookmarkEnd w:id="0"/>
+    <w:bookmarkEnd w:id="1"/>
+    <w:p>
+      <w:pPr>
+        <w:rPr>
+          <w:sz w:val="28"/>
+          <w:szCs w:val="28"/>
+        </w:rPr>
+      </w:pPr>
+      <w:r>
+        <w:rPr>
+          <w:sz w:val="28"/>
+          <w:szCs w:val="28"/>
+        </w:rPr>
+        <w:t xml:space="preserve">-The purple and pink </w:t>
+      </w:r>
+      <w:proofErr w:type="spellStart"/>
+      <w:r>
+        <w:rPr>
+          <w:sz w:val="28"/>
+          <w:szCs w:val="28"/>
+        </w:rPr>
+        <w:t>colour</w:t>
+      </w:r>
+      <w:proofErr w:type="spellEnd"/>
+      <w:r>
+        <w:rPr>
+          <w:sz w:val="28"/>
+          <w:szCs w:val="28"/>
+        </w:rPr>
+        <w:t xml:space="preserve"> scheme</w:t>
+      </w:r>
+      <w:r>
+        <w:rPr>
+          <w:sz w:val="28"/>
+          <w:szCs w:val="28"/>
+        </w:rPr>
+        <w:t xml:space="preserve"> </w:t>
+      </w:r>
+    </w:p>
+    <w:p>
+      <w:pPr>
+        <w:rPr>
+          <w:sz w:val="28"/>
+          <w:szCs w:val="28"/>
+        </w:rPr>
+      </w:pPr>
+      <w:r>
+        <w:t xml:space="preserve"> - </w:t>
+      </w:r>
+      <w:r>
+        <w:rPr>
+          <w:sz w:val="28"/>
+          <w:szCs w:val="28"/>
+        </w:rPr>
+        <w:t>All on one page design</w:t>
+      </w:r>
+      <w:r>
+        <w:rPr>
+          <w:sz w:val="28"/>
+          <w:szCs w:val="28"/>
+        </w:rPr>
+        <w:t xml:space="preserve"> feels restricted and cramped</w:t>
+      </w:r>
+    </w:p>
+    <w:p>
+      <w:pPr>
+        <w:rPr>
+          <w:sz w:val="28"/>
+          <w:szCs w:val="28"/>
+        </w:rPr>
+      </w:pPr>
+      <w:r>
+        <w:rPr>
+          <w:sz w:val="28"/>
+          <w:szCs w:val="28"/>
+        </w:rPr>
+        <w:t xml:space="preserve">- Reminders are generic and the user is only notified once, at a time period before the birthday that they set. </w:t>
       </w:r>
     </w:p>
     <w:p/>
@@ -261,13 +766,1726 @@
     <w:p/>
     <w:p/>
     <w:p>
+      <w:r>
+        <w:rPr>
+          <w:noProof/>
+        </w:rPr>
+        <w:drawing>
+          <wp:anchor distT="0" distB="0" distL="114300" distR="114300" simplePos="0" relativeHeight="251660288" behindDoc="1" locked="0" layoutInCell="1" allowOverlap="1" wp14:anchorId="0A083B15" wp14:editId="4F767CB0">
+            <wp:simplePos x="0" y="0"/>
+            <wp:positionH relativeFrom="column">
+              <wp:posOffset>593090</wp:posOffset>
+            </wp:positionH>
+            <wp:positionV relativeFrom="paragraph">
+              <wp:posOffset>191770</wp:posOffset>
+            </wp:positionV>
+            <wp:extent cx="4597400" cy="3750945"/>
+            <wp:effectExtent l="0" t="0" r="0" b="0"/>
+            <wp:wrapTight wrapText="bothSides">
+              <wp:wrapPolygon edited="0">
+                <wp:start x="0" y="0"/>
+                <wp:lineTo x="0" y="21501"/>
+                <wp:lineTo x="21540" y="21501"/>
+                <wp:lineTo x="21540" y="0"/>
+                <wp:lineTo x="0" y="0"/>
+              </wp:wrapPolygon>
+            </wp:wrapTight>
+            <wp:docPr id="12" name="Picture 12"/>
+            <wp:cNvGraphicFramePr>
+              <a:graphicFrameLocks xmlns:a="http://schemas.openxmlformats.org/drawingml/2006/main" noChangeAspect="1"/>
+            </wp:cNvGraphicFramePr>
+            <a:graphic xmlns:a="http://schemas.openxmlformats.org/drawingml/2006/main">
+              <a:graphicData uri="http://schemas.openxmlformats.org/drawingml/2006/picture">
+                <pic:pic xmlns:pic="http://schemas.openxmlformats.org/drawingml/2006/picture">
+                  <pic:nvPicPr>
+                    <pic:cNvPr id="12" name="Picture 12"/>
+                    <pic:cNvPicPr/>
+                  </pic:nvPicPr>
+                  <pic:blipFill>
+                    <a:blip r:embed="rId9" cstate="print">
+                      <a:extLst>
+                        <a:ext uri="{28A0092B-C50C-407E-A947-70E740481C1C}">
+                          <a14:useLocalDpi xmlns:a14="http://schemas.microsoft.com/office/drawing/2010/main" val="0"/>
+                        </a:ext>
+                      </a:extLst>
+                    </a:blip>
+                    <a:stretch>
+                      <a:fillRect/>
+                    </a:stretch>
+                  </pic:blipFill>
+                  <pic:spPr>
+                    <a:xfrm>
+                      <a:off x="0" y="0"/>
+                      <a:ext cx="4597400" cy="3750945"/>
+                    </a:xfrm>
+                    <a:prstGeom prst="rect">
+                      <a:avLst/>
+                    </a:prstGeom>
+                  </pic:spPr>
+                </pic:pic>
+              </a:graphicData>
+            </a:graphic>
+            <wp14:sizeRelH relativeFrom="page">
+              <wp14:pctWidth>0</wp14:pctWidth>
+            </wp14:sizeRelH>
+            <wp14:sizeRelV relativeFrom="page">
+              <wp14:pctHeight>0</wp14:pctHeight>
+            </wp14:sizeRelV>
+          </wp:anchor>
+        </w:drawing>
+      </w:r>
+    </w:p>
+    <w:p/>
+    <w:p/>
+    <w:p/>
+    <w:p/>
+    <w:p/>
+    <w:p/>
+    <w:p/>
+    <w:p/>
+    <w:p/>
+    <w:p/>
+    <w:p>
+      <w:pPr>
+        <w:rPr>
+          <w:sz w:val="36"/>
+          <w:szCs w:val="36"/>
+        </w:rPr>
+      </w:pPr>
+    </w:p>
+    <w:p>
+      <w:pPr>
+        <w:rPr>
+          <w:sz w:val="36"/>
+          <w:szCs w:val="36"/>
+        </w:rPr>
+      </w:pPr>
+    </w:p>
+    <w:p>
+      <w:pPr>
+        <w:rPr>
+          <w:sz w:val="36"/>
+          <w:szCs w:val="36"/>
+        </w:rPr>
+      </w:pPr>
+    </w:p>
+    <w:p>
+      <w:pPr>
+        <w:rPr>
+          <w:sz w:val="36"/>
+          <w:szCs w:val="36"/>
+        </w:rPr>
+      </w:pPr>
+    </w:p>
+    <w:p>
+      <w:pPr>
+        <w:rPr>
+          <w:b/>
+          <w:bCs/>
+          <w:sz w:val="28"/>
+          <w:szCs w:val="28"/>
+          <w:u w:val="single"/>
+        </w:rPr>
+      </w:pPr>
+      <w:r>
+        <w:rPr>
+          <w:b/>
+          <w:bCs/>
+          <w:sz w:val="28"/>
+          <w:szCs w:val="28"/>
+          <w:u w:val="single"/>
+        </w:rPr>
+        <w:t>Like:</w:t>
+      </w:r>
+    </w:p>
+    <w:p>
+      <w:pPr>
+        <w:rPr>
+          <w:sz w:val="28"/>
+          <w:szCs w:val="28"/>
+        </w:rPr>
+      </w:pPr>
+      <w:r>
+        <w:rPr>
+          <w:sz w:val="28"/>
+          <w:szCs w:val="28"/>
+        </w:rPr>
+        <w:t xml:space="preserve">-Swipe animations </w:t>
+      </w:r>
+    </w:p>
+    <w:p>
+      <w:pPr>
+        <w:rPr>
+          <w:sz w:val="28"/>
+          <w:szCs w:val="28"/>
+        </w:rPr>
+      </w:pPr>
+      <w:r>
+        <w:rPr>
+          <w:sz w:val="28"/>
+          <w:szCs w:val="28"/>
+        </w:rPr>
+        <w:t>-Set multiple reminders</w:t>
+      </w:r>
+    </w:p>
+    <w:p>
+      <w:pPr>
+        <w:rPr>
+          <w:sz w:val="28"/>
+          <w:szCs w:val="28"/>
+        </w:rPr>
+      </w:pPr>
+      <w:r>
+        <w:rPr>
+          <w:sz w:val="28"/>
+          <w:szCs w:val="28"/>
+        </w:rPr>
+        <w:t>-Can add birthday without year</w:t>
+      </w:r>
+    </w:p>
+    <w:p>
+      <w:pPr>
+        <w:rPr>
+          <w:sz w:val="28"/>
+          <w:szCs w:val="28"/>
+        </w:rPr>
+      </w:pPr>
+      <w:r>
+        <w:rPr>
+          <w:sz w:val="28"/>
+          <w:szCs w:val="28"/>
+        </w:rPr>
+        <w:t>-Supports other important dates other than birthdays</w:t>
+      </w:r>
+    </w:p>
+    <w:p>
+      <w:pPr>
+        <w:rPr>
+          <w:b/>
+          <w:bCs/>
+          <w:sz w:val="28"/>
+          <w:szCs w:val="28"/>
+          <w:u w:val="single"/>
+        </w:rPr>
+      </w:pPr>
+    </w:p>
+    <w:p>
+      <w:pPr>
+        <w:rPr>
+          <w:b/>
+          <w:bCs/>
+          <w:sz w:val="28"/>
+          <w:szCs w:val="28"/>
+          <w:u w:val="single"/>
+        </w:rPr>
+      </w:pPr>
+      <w:r>
+        <w:rPr>
+          <w:b/>
+          <w:bCs/>
+          <w:sz w:val="28"/>
+          <w:szCs w:val="28"/>
+          <w:u w:val="single"/>
+        </w:rPr>
+        <w:t>Dislike:</w:t>
+      </w:r>
+    </w:p>
+    <w:p>
+      <w:pPr>
+        <w:rPr>
+          <w:sz w:val="28"/>
+          <w:szCs w:val="28"/>
+        </w:rPr>
+      </w:pPr>
+      <w:r>
+        <w:rPr>
+          <w:sz w:val="28"/>
+          <w:szCs w:val="28"/>
+        </w:rPr>
+        <w:t>-</w:t>
+      </w:r>
+      <w:r>
+        <w:rPr>
+          <w:sz w:val="28"/>
+          <w:szCs w:val="28"/>
+        </w:rPr>
+        <w:t>Seeing every day in a year on one screen is quite overwhelming</w:t>
+      </w:r>
+    </w:p>
+    <w:p>
+      <w:pPr>
+        <w:rPr>
+          <w:sz w:val="28"/>
+          <w:szCs w:val="28"/>
+        </w:rPr>
+      </w:pPr>
+      <w:r>
+        <w:rPr>
+          <w:sz w:val="28"/>
+          <w:szCs w:val="28"/>
+        </w:rPr>
+        <w:t xml:space="preserve">-Fun swipe animations aren’t consistent throughout the app, behind it is a very generic looking calendar </w:t>
+      </w:r>
+    </w:p>
+    <w:p>
+      <w:pPr>
+        <w:rPr>
+          <w:sz w:val="28"/>
+          <w:szCs w:val="28"/>
+        </w:rPr>
+      </w:pPr>
+      <w:r>
+        <w:rPr>
+          <w:sz w:val="28"/>
+          <w:szCs w:val="28"/>
+        </w:rPr>
+        <w:t xml:space="preserve">-Cannot add notes regarding a person or their plans </w:t>
+      </w:r>
+    </w:p>
+    <w:p>
+      <w:pPr>
+        <w:rPr>
+          <w:sz w:val="36"/>
+          <w:szCs w:val="36"/>
+        </w:rPr>
+      </w:pPr>
+    </w:p>
+    <w:p>
+      <w:pPr>
+        <w:rPr>
+          <w:sz w:val="36"/>
+          <w:szCs w:val="36"/>
+        </w:rPr>
+      </w:pPr>
+      <w:r>
+        <w:rPr>
+          <w:noProof/>
+        </w:rPr>
+        <w:lastRenderedPageBreak/>
+        <w:drawing>
+          <wp:anchor distT="0" distB="0" distL="114300" distR="114300" simplePos="0" relativeHeight="251658240" behindDoc="1" locked="0" layoutInCell="1" allowOverlap="1" wp14:anchorId="4AE3D4D2" wp14:editId="17509299">
+            <wp:simplePos x="0" y="0"/>
+            <wp:positionH relativeFrom="column">
+              <wp:posOffset>868680</wp:posOffset>
+            </wp:positionH>
+            <wp:positionV relativeFrom="paragraph">
+              <wp:posOffset>272415</wp:posOffset>
+            </wp:positionV>
+            <wp:extent cx="4021455" cy="3416300"/>
+            <wp:effectExtent l="0" t="0" r="4445" b="0"/>
+            <wp:wrapTight wrapText="bothSides">
+              <wp:wrapPolygon edited="0">
+                <wp:start x="0" y="0"/>
+                <wp:lineTo x="0" y="21520"/>
+                <wp:lineTo x="21556" y="21520"/>
+                <wp:lineTo x="21556" y="0"/>
+                <wp:lineTo x="0" y="0"/>
+              </wp:wrapPolygon>
+            </wp:wrapTight>
+            <wp:docPr id="13" name="Picture 13"/>
+            <wp:cNvGraphicFramePr>
+              <a:graphicFrameLocks xmlns:a="http://schemas.openxmlformats.org/drawingml/2006/main" noChangeAspect="1"/>
+            </wp:cNvGraphicFramePr>
+            <a:graphic xmlns:a="http://schemas.openxmlformats.org/drawingml/2006/main">
+              <a:graphicData uri="http://schemas.openxmlformats.org/drawingml/2006/picture">
+                <pic:pic xmlns:pic="http://schemas.openxmlformats.org/drawingml/2006/picture">
+                  <pic:nvPicPr>
+                    <pic:cNvPr id="13" name="Picture 13"/>
+                    <pic:cNvPicPr/>
+                  </pic:nvPicPr>
+                  <pic:blipFill>
+                    <a:blip r:embed="rId10" cstate="print">
+                      <a:extLst>
+                        <a:ext uri="{28A0092B-C50C-407E-A947-70E740481C1C}">
+                          <a14:useLocalDpi xmlns:a14="http://schemas.microsoft.com/office/drawing/2010/main" val="0"/>
+                        </a:ext>
+                      </a:extLst>
+                    </a:blip>
+                    <a:stretch>
+                      <a:fillRect/>
+                    </a:stretch>
+                  </pic:blipFill>
+                  <pic:spPr>
+                    <a:xfrm>
+                      <a:off x="0" y="0"/>
+                      <a:ext cx="4021455" cy="3416300"/>
+                    </a:xfrm>
+                    <a:prstGeom prst="rect">
+                      <a:avLst/>
+                    </a:prstGeom>
+                  </pic:spPr>
+                </pic:pic>
+              </a:graphicData>
+            </a:graphic>
+            <wp14:sizeRelH relativeFrom="page">
+              <wp14:pctWidth>0</wp14:pctWidth>
+            </wp14:sizeRelH>
+            <wp14:sizeRelV relativeFrom="page">
+              <wp14:pctHeight>0</wp14:pctHeight>
+            </wp14:sizeRelV>
+          </wp:anchor>
+        </w:drawing>
+      </w:r>
+    </w:p>
+    <w:p>
+      <w:pPr>
+        <w:rPr>
+          <w:sz w:val="36"/>
+          <w:szCs w:val="36"/>
+        </w:rPr>
+      </w:pPr>
+    </w:p>
+    <w:p>
+      <w:pPr>
+        <w:rPr>
+          <w:sz w:val="36"/>
+          <w:szCs w:val="36"/>
+        </w:rPr>
+      </w:pPr>
+    </w:p>
+    <w:p>
+      <w:pPr>
+        <w:rPr>
+          <w:sz w:val="36"/>
+          <w:szCs w:val="36"/>
+        </w:rPr>
+      </w:pPr>
+    </w:p>
+    <w:p>
+      <w:pPr>
+        <w:rPr>
+          <w:sz w:val="36"/>
+          <w:szCs w:val="36"/>
+        </w:rPr>
+      </w:pPr>
+    </w:p>
+    <w:p>
+      <w:pPr>
+        <w:rPr>
+          <w:sz w:val="36"/>
+          <w:szCs w:val="36"/>
+        </w:rPr>
+      </w:pPr>
+    </w:p>
+    <w:p>
+      <w:pPr>
+        <w:rPr>
+          <w:sz w:val="36"/>
+          <w:szCs w:val="36"/>
+        </w:rPr>
+      </w:pPr>
+    </w:p>
+    <w:p>
+      <w:pPr>
+        <w:rPr>
+          <w:sz w:val="36"/>
+          <w:szCs w:val="36"/>
+        </w:rPr>
+      </w:pPr>
+    </w:p>
+    <w:p>
+      <w:pPr>
+        <w:rPr>
+          <w:sz w:val="36"/>
+          <w:szCs w:val="36"/>
+        </w:rPr>
+      </w:pPr>
+    </w:p>
+    <w:p>
+      <w:pPr>
+        <w:rPr>
+          <w:sz w:val="36"/>
+          <w:szCs w:val="36"/>
+        </w:rPr>
+      </w:pPr>
+    </w:p>
+    <w:p>
+      <w:pPr>
+        <w:rPr>
+          <w:sz w:val="36"/>
+          <w:szCs w:val="36"/>
+        </w:rPr>
+      </w:pPr>
+    </w:p>
+    <w:p>
+      <w:pPr>
+        <w:rPr>
+          <w:sz w:val="36"/>
+          <w:szCs w:val="36"/>
+        </w:rPr>
+      </w:pPr>
+    </w:p>
+    <w:p>
+      <w:pPr>
+        <w:rPr>
+          <w:b/>
+          <w:bCs/>
+          <w:sz w:val="28"/>
+          <w:szCs w:val="28"/>
+          <w:u w:val="single"/>
+        </w:rPr>
+      </w:pPr>
+      <w:r>
+        <w:rPr>
+          <w:b/>
+          <w:bCs/>
+          <w:sz w:val="28"/>
+          <w:szCs w:val="28"/>
+          <w:u w:val="single"/>
+        </w:rPr>
+        <w:t>Like:</w:t>
+      </w:r>
+    </w:p>
+    <w:p>
+      <w:pPr>
+        <w:rPr>
+          <w:sz w:val="28"/>
+          <w:szCs w:val="28"/>
+        </w:rPr>
+      </w:pPr>
+      <w:r>
+        <w:rPr>
+          <w:sz w:val="28"/>
+          <w:szCs w:val="28"/>
+        </w:rPr>
+        <w:t xml:space="preserve">-Can </w:t>
+      </w:r>
+      <w:r>
+        <w:rPr>
+          <w:sz w:val="28"/>
+          <w:szCs w:val="28"/>
+        </w:rPr>
+        <w:t>send messages in one tap from the app (Uses external systems to do so)</w:t>
+      </w:r>
+    </w:p>
+    <w:p>
+      <w:pPr>
+        <w:rPr>
+          <w:sz w:val="28"/>
+          <w:szCs w:val="28"/>
+        </w:rPr>
+      </w:pPr>
+      <w:r>
+        <w:rPr>
+          <w:sz w:val="28"/>
+          <w:szCs w:val="28"/>
+        </w:rPr>
+        <w:t xml:space="preserve">-Imports contact names for autocompletion when adding a new birthday </w:t>
+      </w:r>
+    </w:p>
+    <w:p>
+      <w:pPr>
+        <w:rPr>
+          <w:sz w:val="28"/>
+          <w:szCs w:val="28"/>
+        </w:rPr>
+      </w:pPr>
+      <w:r>
+        <w:rPr>
+          <w:sz w:val="28"/>
+          <w:szCs w:val="28"/>
+        </w:rPr>
+        <w:t>-Input their age instead of the year they were born</w:t>
+      </w:r>
+    </w:p>
+    <w:p>
+      <w:pPr>
+        <w:rPr>
+          <w:sz w:val="28"/>
+          <w:szCs w:val="28"/>
+        </w:rPr>
+      </w:pPr>
+      <w:r>
+        <w:rPr>
+          <w:sz w:val="28"/>
+          <w:szCs w:val="28"/>
+        </w:rPr>
+        <w:t>-Can search for people to find their birthday</w:t>
+      </w:r>
+    </w:p>
+    <w:p>
+      <w:pPr>
+        <w:rPr>
+          <w:sz w:val="28"/>
+          <w:szCs w:val="28"/>
+        </w:rPr>
+      </w:pPr>
+      <w:r>
+        <w:rPr>
+          <w:sz w:val="28"/>
+          <w:szCs w:val="28"/>
+        </w:rPr>
+        <w:t>-Animations and transitions feel smooth</w:t>
+      </w:r>
+      <w:r>
+        <w:rPr>
+          <w:sz w:val="28"/>
+          <w:szCs w:val="28"/>
+        </w:rPr>
+        <w:t xml:space="preserve"> (swipe navigation)</w:t>
+      </w:r>
+    </w:p>
+    <w:p>
+      <w:pPr>
+        <w:rPr>
+          <w:b/>
+          <w:bCs/>
+          <w:sz w:val="28"/>
+          <w:szCs w:val="28"/>
+          <w:u w:val="single"/>
+        </w:rPr>
+      </w:pPr>
+      <w:r>
+        <w:rPr>
+          <w:b/>
+          <w:bCs/>
+          <w:sz w:val="28"/>
+          <w:szCs w:val="28"/>
+          <w:u w:val="single"/>
+        </w:rPr>
+        <w:t>Dislike:</w:t>
+      </w:r>
+    </w:p>
+    <w:p>
+      <w:pPr>
+        <w:rPr>
+          <w:sz w:val="28"/>
+          <w:szCs w:val="28"/>
+        </w:rPr>
+      </w:pPr>
+      <w:r>
+        <w:rPr>
+          <w:sz w:val="28"/>
+          <w:szCs w:val="28"/>
+        </w:rPr>
+        <w:t xml:space="preserve">-Premium version </w:t>
+      </w:r>
+      <w:r>
+        <w:rPr>
+          <w:sz w:val="28"/>
+          <w:szCs w:val="28"/>
+        </w:rPr>
+        <w:t xml:space="preserve">frequently </w:t>
+      </w:r>
+      <w:r>
+        <w:rPr>
+          <w:sz w:val="28"/>
+          <w:szCs w:val="28"/>
+        </w:rPr>
+        <w:t>shoved in my face whilst navigating the app</w:t>
+      </w:r>
+    </w:p>
+    <w:p>
+      <w:pPr>
+        <w:rPr>
+          <w:sz w:val="28"/>
+          <w:szCs w:val="28"/>
+        </w:rPr>
+      </w:pPr>
+    </w:p>
+    <w:p>
+      <w:pPr>
+        <w:rPr>
+          <w:sz w:val="36"/>
+          <w:szCs w:val="36"/>
+        </w:rPr>
+      </w:pPr>
+    </w:p>
+    <w:p>
+      <w:pPr>
+        <w:rPr>
+          <w:sz w:val="36"/>
+          <w:szCs w:val="36"/>
+        </w:rPr>
+      </w:pPr>
+    </w:p>
+    <w:p>
+      <w:r>
+        <w:rPr>
+          <w:sz w:val="36"/>
+          <w:szCs w:val="36"/>
+        </w:rPr>
+        <w:lastRenderedPageBreak/>
+        <w:t>Requirements</w:t>
+      </w:r>
+    </w:p>
+    <w:p/>
+    <w:p>
+      <w:r>
+        <w:t>1)</w:t>
+      </w:r>
+      <w:r>
+        <w:t xml:space="preserve"> </w:t>
+      </w:r>
+      <w:bookmarkStart w:id="2" w:name="OLE_LINK3"/>
+      <w:bookmarkStart w:id="3" w:name="OLE_LINK4"/>
+      <w:r>
+        <w:t xml:space="preserve">The user can </w:t>
+      </w:r>
+      <w:bookmarkEnd w:id="2"/>
+      <w:bookmarkEnd w:id="3"/>
+      <w:r>
+        <w:t>a</w:t>
+      </w:r>
+      <w:r>
+        <w:t>dd a friend</w:t>
+      </w:r>
+      <w:r>
+        <w:t xml:space="preserve"> with a birthday plan</w:t>
+      </w:r>
+    </w:p>
+    <w:p>
+      <w:r>
+        <w:t>2)</w:t>
+      </w:r>
+      <w:r>
+        <w:t xml:space="preserve"> </w:t>
+      </w:r>
+      <w:r>
+        <w:t xml:space="preserve">The user can </w:t>
+      </w:r>
+      <w:r>
+        <w:t>m</w:t>
+      </w:r>
+      <w:r>
+        <w:t>odify a friend</w:t>
+      </w:r>
+      <w:r>
+        <w:t xml:space="preserve"> and their birthday plan</w:t>
+      </w:r>
+    </w:p>
+    <w:p>
+      <w:r>
+        <w:t>3)</w:t>
+      </w:r>
+      <w:r>
+        <w:t xml:space="preserve"> </w:t>
+      </w:r>
+      <w:r>
+        <w:t xml:space="preserve">The user can </w:t>
+      </w:r>
+      <w:r>
+        <w:t>d</w:t>
+      </w:r>
+      <w:r>
+        <w:t>elete a friend</w:t>
+      </w:r>
+      <w:r>
+        <w:t xml:space="preserve"> and their birthday plan</w:t>
+      </w:r>
+    </w:p>
+    <w:p>
+      <w:r>
+        <w:t>4)The user can view details of a friend and their birthday plan</w:t>
+      </w:r>
+    </w:p>
+    <w:p/>
+    <w:p>
+      <w:r>
+        <w:t xml:space="preserve">Friend is used as an umbrella term to describe a person that the user wishes to remember the birthday of. </w:t>
+      </w:r>
+      <w:r>
+        <w:t xml:space="preserve"> The rationale behind these requirements is that the user needs a way to</w:t>
+      </w:r>
+      <w:r>
+        <w:t>:</w:t>
+      </w:r>
+      <w:r>
+        <w:t xml:space="preserve"> </w:t>
+      </w:r>
+      <w:r>
+        <w:t xml:space="preserve">Create, Read, Update and Delete information regarding the people whose birthday they need/want to remember. </w:t>
+      </w:r>
+    </w:p>
+    <w:p>
+      <w:r>
+        <w:t>By u</w:t>
+      </w:r>
+      <w:r>
+        <w:t>sing M</w:t>
+      </w:r>
+      <w:r>
+        <w:t xml:space="preserve">odel </w:t>
+      </w:r>
+      <w:r>
+        <w:t>V</w:t>
+      </w:r>
+      <w:r>
+        <w:t xml:space="preserve">iew </w:t>
+      </w:r>
+      <w:r>
+        <w:t>C</w:t>
+      </w:r>
+      <w:r>
+        <w:t>ontroller</w:t>
+      </w:r>
+      <w:r>
+        <w:t xml:space="preserve"> architecture, I can </w:t>
+      </w:r>
+      <w:r>
+        <w:t>create and</w:t>
+      </w:r>
+      <w:r>
+        <w:t xml:space="preserve"> manage a persistent data store </w:t>
+      </w:r>
+      <w:r>
+        <w:t xml:space="preserve">to facilitate CRUD operations </w:t>
+      </w:r>
+      <w:r>
+        <w:t>whilst keeping the code to a standard</w:t>
+      </w:r>
+      <w:r>
+        <w:t xml:space="preserve"> </w:t>
+      </w:r>
+      <w:r>
+        <w:t xml:space="preserve">which others can understand </w:t>
+      </w:r>
+      <w:r>
+        <w:t>and implement.</w:t>
+      </w:r>
+    </w:p>
+    <w:p/>
+    <w:p>
+      <w:r>
+        <w:t>5)</w:t>
+      </w:r>
+      <w:r>
+        <w:t xml:space="preserve"> </w:t>
+      </w:r>
+      <w:r>
+        <w:t>The user can navigate around the app using tabs at the bottom of the screen</w:t>
+      </w:r>
+    </w:p>
+    <w:p>
+      <w:r>
+        <w:t>6) The user can navigate around the app using swipe motions</w:t>
+      </w:r>
+    </w:p>
+    <w:p>
+      <w:r>
+        <w:t xml:space="preserve">This requirement </w:t>
+      </w:r>
+      <w:r>
+        <w:t>is directed towards the target audience</w:t>
+      </w:r>
+      <w:r>
+        <w:t>:</w:t>
+      </w:r>
+      <w:r>
+        <w:t xml:space="preserve"> everyone. </w:t>
+      </w:r>
+      <w:r>
+        <w:t xml:space="preserve">As this app </w:t>
+      </w:r>
+      <w:proofErr w:type="gramStart"/>
+      <w:r>
+        <w:t>is</w:t>
+      </w:r>
+      <w:proofErr w:type="gramEnd"/>
+      <w:r>
+        <w:t xml:space="preserve"> i</w:t>
+      </w:r>
+      <w:r>
+        <w:t xml:space="preserve">sn’t for everyday use, it needs to fit in and feel familiar with other apps on your device. </w:t>
+      </w:r>
+      <w:r>
+        <w:t>By looking at some of the most installed apps on the marketplace</w:t>
+      </w:r>
+      <w:r>
+        <w:t xml:space="preserve"> such</w:t>
+      </w:r>
+      <w:r>
+        <w:t xml:space="preserve"> as</w:t>
+      </w:r>
+      <w:r>
+        <w:t>:</w:t>
+      </w:r>
+      <w:r>
+        <w:t xml:space="preserve"> snapchat, Instagram, Spotify WhatsApp and Facebook</w:t>
+      </w:r>
+      <w:r>
+        <w:t xml:space="preserve"> I was able to infer two common methods of app navigation. </w:t>
+      </w:r>
+    </w:p>
+    <w:p/>
+    <w:p>
+      <w:r>
+        <w:t xml:space="preserve">Method 1 </w:t>
+      </w:r>
+      <w:r>
+        <w:t>– Tabs at the bottom</w:t>
+      </w:r>
+      <w:r>
+        <w:t xml:space="preserve">. </w:t>
+      </w:r>
+    </w:p>
+    <w:p/>
+    <w:p>
+      <w:r>
+        <w:rPr>
+          <w:noProof/>
+        </w:rPr>
+        <w:drawing>
+          <wp:anchor distT="0" distB="0" distL="114300" distR="114300" simplePos="0" relativeHeight="251663360" behindDoc="1" locked="0" layoutInCell="1" allowOverlap="1" wp14:anchorId="6D858EE2" wp14:editId="4BDC6BFA">
+            <wp:simplePos x="0" y="0"/>
+            <wp:positionH relativeFrom="column">
+              <wp:posOffset>67849</wp:posOffset>
+            </wp:positionH>
+            <wp:positionV relativeFrom="paragraph">
+              <wp:posOffset>182245</wp:posOffset>
+            </wp:positionV>
+            <wp:extent cx="1140460" cy="2534285"/>
+            <wp:effectExtent l="0" t="0" r="2540" b="5715"/>
+            <wp:wrapTight wrapText="bothSides">
+              <wp:wrapPolygon edited="0">
+                <wp:start x="0" y="0"/>
+                <wp:lineTo x="0" y="21540"/>
+                <wp:lineTo x="21408" y="21540"/>
+                <wp:lineTo x="21408" y="0"/>
+                <wp:lineTo x="0" y="0"/>
+              </wp:wrapPolygon>
+            </wp:wrapTight>
+            <wp:docPr id="6" name="Picture 6"/>
+            <wp:cNvGraphicFramePr>
+              <a:graphicFrameLocks xmlns:a="http://schemas.openxmlformats.org/drawingml/2006/main" noChangeAspect="1"/>
+            </wp:cNvGraphicFramePr>
+            <a:graphic xmlns:a="http://schemas.openxmlformats.org/drawingml/2006/main">
+              <a:graphicData uri="http://schemas.openxmlformats.org/drawingml/2006/picture">
+                <pic:pic xmlns:pic="http://schemas.openxmlformats.org/drawingml/2006/picture">
+                  <pic:nvPicPr>
+                    <pic:cNvPr id="6" name="Picture 6"/>
+                    <pic:cNvPicPr/>
+                  </pic:nvPicPr>
+                  <pic:blipFill>
+                    <a:blip r:embed="rId11" cstate="print">
+                      <a:extLst>
+                        <a:ext uri="{28A0092B-C50C-407E-A947-70E740481C1C}">
+                          <a14:useLocalDpi xmlns:a14="http://schemas.microsoft.com/office/drawing/2010/main" val="0"/>
+                        </a:ext>
+                      </a:extLst>
+                    </a:blip>
+                    <a:stretch>
+                      <a:fillRect/>
+                    </a:stretch>
+                  </pic:blipFill>
+                  <pic:spPr>
+                    <a:xfrm>
+                      <a:off x="0" y="0"/>
+                      <a:ext cx="1140460" cy="2534285"/>
+                    </a:xfrm>
+                    <a:prstGeom prst="rect">
+                      <a:avLst/>
+                    </a:prstGeom>
+                  </pic:spPr>
+                </pic:pic>
+              </a:graphicData>
+            </a:graphic>
+            <wp14:sizeRelH relativeFrom="page">
+              <wp14:pctWidth>0</wp14:pctWidth>
+            </wp14:sizeRelH>
+            <wp14:sizeRelV relativeFrom="page">
+              <wp14:pctHeight>0</wp14:pctHeight>
+            </wp14:sizeRelV>
+          </wp:anchor>
+        </w:drawing>
+      </w:r>
+      <w:r>
+        <w:rPr>
+          <w:noProof/>
+        </w:rPr>
+        <w:drawing>
+          <wp:anchor distT="0" distB="0" distL="114300" distR="114300" simplePos="0" relativeHeight="251662336" behindDoc="1" locked="0" layoutInCell="1" allowOverlap="1" wp14:anchorId="50C0D214" wp14:editId="5B6D0FBD">
+            <wp:simplePos x="0" y="0"/>
+            <wp:positionH relativeFrom="column">
+              <wp:posOffset>4575175</wp:posOffset>
+            </wp:positionH>
+            <wp:positionV relativeFrom="paragraph">
+              <wp:posOffset>179070</wp:posOffset>
+            </wp:positionV>
+            <wp:extent cx="1263650" cy="2809240"/>
+            <wp:effectExtent l="0" t="0" r="6350" b="0"/>
+            <wp:wrapTight wrapText="bothSides">
+              <wp:wrapPolygon edited="0">
+                <wp:start x="0" y="0"/>
+                <wp:lineTo x="0" y="21483"/>
+                <wp:lineTo x="21491" y="21483"/>
+                <wp:lineTo x="21491" y="0"/>
+                <wp:lineTo x="0" y="0"/>
+              </wp:wrapPolygon>
+            </wp:wrapTight>
+            <wp:docPr id="8" name="Picture 8"/>
+            <wp:cNvGraphicFramePr>
+              <a:graphicFrameLocks xmlns:a="http://schemas.openxmlformats.org/drawingml/2006/main" noChangeAspect="1"/>
+            </wp:cNvGraphicFramePr>
+            <a:graphic xmlns:a="http://schemas.openxmlformats.org/drawingml/2006/main">
+              <a:graphicData uri="http://schemas.openxmlformats.org/drawingml/2006/picture">
+                <pic:pic xmlns:pic="http://schemas.openxmlformats.org/drawingml/2006/picture">
+                  <pic:nvPicPr>
+                    <pic:cNvPr id="8" name="Picture 8"/>
+                    <pic:cNvPicPr/>
+                  </pic:nvPicPr>
+                  <pic:blipFill>
+                    <a:blip r:embed="rId12" cstate="print">
+                      <a:extLst>
+                        <a:ext uri="{28A0092B-C50C-407E-A947-70E740481C1C}">
+                          <a14:useLocalDpi xmlns:a14="http://schemas.microsoft.com/office/drawing/2010/main" val="0"/>
+                        </a:ext>
+                      </a:extLst>
+                    </a:blip>
+                    <a:stretch>
+                      <a:fillRect/>
+                    </a:stretch>
+                  </pic:blipFill>
+                  <pic:spPr>
+                    <a:xfrm>
+                      <a:off x="0" y="0"/>
+                      <a:ext cx="1263650" cy="2809240"/>
+                    </a:xfrm>
+                    <a:prstGeom prst="rect">
+                      <a:avLst/>
+                    </a:prstGeom>
+                  </pic:spPr>
+                </pic:pic>
+              </a:graphicData>
+            </a:graphic>
+            <wp14:sizeRelH relativeFrom="page">
+              <wp14:pctWidth>0</wp14:pctWidth>
+            </wp14:sizeRelH>
+            <wp14:sizeRelV relativeFrom="page">
+              <wp14:pctHeight>0</wp14:pctHeight>
+            </wp14:sizeRelV>
+          </wp:anchor>
+        </w:drawing>
+      </w:r>
+      <w:r>
+        <w:rPr>
+          <w:noProof/>
+        </w:rPr>
+        <w:drawing>
+          <wp:anchor distT="0" distB="0" distL="114300" distR="114300" simplePos="0" relativeHeight="251664384" behindDoc="1" locked="0" layoutInCell="1" allowOverlap="1" wp14:anchorId="04EF52EA" wp14:editId="3B2A8E76">
+            <wp:simplePos x="0" y="0"/>
+            <wp:positionH relativeFrom="column">
+              <wp:posOffset>2300905</wp:posOffset>
+            </wp:positionH>
+            <wp:positionV relativeFrom="paragraph">
+              <wp:posOffset>68580</wp:posOffset>
+            </wp:positionV>
+            <wp:extent cx="1311910" cy="2916555"/>
+            <wp:effectExtent l="0" t="0" r="0" b="4445"/>
+            <wp:wrapTight wrapText="bothSides">
+              <wp:wrapPolygon edited="0">
+                <wp:start x="0" y="0"/>
+                <wp:lineTo x="0" y="21539"/>
+                <wp:lineTo x="21328" y="21539"/>
+                <wp:lineTo x="21328" y="0"/>
+                <wp:lineTo x="0" y="0"/>
+              </wp:wrapPolygon>
+            </wp:wrapTight>
+            <wp:docPr id="7" name="Picture 7"/>
+            <wp:cNvGraphicFramePr>
+              <a:graphicFrameLocks xmlns:a="http://schemas.openxmlformats.org/drawingml/2006/main" noChangeAspect="1"/>
+            </wp:cNvGraphicFramePr>
+            <a:graphic xmlns:a="http://schemas.openxmlformats.org/drawingml/2006/main">
+              <a:graphicData uri="http://schemas.openxmlformats.org/drawingml/2006/picture">
+                <pic:pic xmlns:pic="http://schemas.openxmlformats.org/drawingml/2006/picture">
+                  <pic:nvPicPr>
+                    <pic:cNvPr id="7" name="Picture 7"/>
+                    <pic:cNvPicPr/>
+                  </pic:nvPicPr>
+                  <pic:blipFill>
+                    <a:blip r:embed="rId13" cstate="print">
+                      <a:extLst>
+                        <a:ext uri="{28A0092B-C50C-407E-A947-70E740481C1C}">
+                          <a14:useLocalDpi xmlns:a14="http://schemas.microsoft.com/office/drawing/2010/main" val="0"/>
+                        </a:ext>
+                      </a:extLst>
+                    </a:blip>
+                    <a:stretch>
+                      <a:fillRect/>
+                    </a:stretch>
+                  </pic:blipFill>
+                  <pic:spPr>
+                    <a:xfrm>
+                      <a:off x="0" y="0"/>
+                      <a:ext cx="1311910" cy="2916555"/>
+                    </a:xfrm>
+                    <a:prstGeom prst="rect">
+                      <a:avLst/>
+                    </a:prstGeom>
+                  </pic:spPr>
+                </pic:pic>
+              </a:graphicData>
+            </a:graphic>
+            <wp14:sizeRelH relativeFrom="page">
+              <wp14:pctWidth>0</wp14:pctWidth>
+            </wp14:sizeRelH>
+            <wp14:sizeRelV relativeFrom="page">
+              <wp14:pctHeight>0</wp14:pctHeight>
+            </wp14:sizeRelV>
+          </wp:anchor>
+        </w:drawing>
+      </w:r>
+    </w:p>
+    <w:p/>
+    <w:p/>
+    <w:p/>
+    <w:p/>
+    <w:p/>
+    <w:p/>
+    <w:p/>
+    <w:p/>
+    <w:p/>
+    <w:p/>
+    <w:p/>
+    <w:p/>
+    <w:p>
+      <w:r>
+        <w:lastRenderedPageBreak/>
+        <w:t>Method 2</w:t>
+      </w:r>
+      <w:r>
+        <w:t xml:space="preserve"> – Tabs at the top with swipe </w:t>
+      </w:r>
+      <w:r>
+        <w:t>to navigate</w:t>
+      </w:r>
+    </w:p>
+    <w:p>
+      <w:r>
+        <w:rPr>
+          <w:noProof/>
+        </w:rPr>
+        <w:drawing>
+          <wp:anchor distT="0" distB="0" distL="114300" distR="114300" simplePos="0" relativeHeight="251666432" behindDoc="1" locked="0" layoutInCell="1" allowOverlap="1" wp14:anchorId="63482B7F" wp14:editId="4042B87D">
+            <wp:simplePos x="0" y="0"/>
+            <wp:positionH relativeFrom="column">
+              <wp:posOffset>4001135</wp:posOffset>
+            </wp:positionH>
+            <wp:positionV relativeFrom="paragraph">
+              <wp:posOffset>90132</wp:posOffset>
+            </wp:positionV>
+            <wp:extent cx="1841500" cy="4091940"/>
+            <wp:effectExtent l="0" t="0" r="0" b="0"/>
+            <wp:wrapTight wrapText="bothSides">
+              <wp:wrapPolygon edited="0">
+                <wp:start x="0" y="0"/>
+                <wp:lineTo x="0" y="21520"/>
+                <wp:lineTo x="21451" y="21520"/>
+                <wp:lineTo x="21451" y="0"/>
+                <wp:lineTo x="0" y="0"/>
+              </wp:wrapPolygon>
+            </wp:wrapTight>
+            <wp:docPr id="10" name="Picture 10"/>
+            <wp:cNvGraphicFramePr>
+              <a:graphicFrameLocks xmlns:a="http://schemas.openxmlformats.org/drawingml/2006/main" noChangeAspect="1"/>
+            </wp:cNvGraphicFramePr>
+            <a:graphic xmlns:a="http://schemas.openxmlformats.org/drawingml/2006/main">
+              <a:graphicData uri="http://schemas.openxmlformats.org/drawingml/2006/picture">
+                <pic:pic xmlns:pic="http://schemas.openxmlformats.org/drawingml/2006/picture">
+                  <pic:nvPicPr>
+                    <pic:cNvPr id="10" name="Picture 10"/>
+                    <pic:cNvPicPr/>
+                  </pic:nvPicPr>
+                  <pic:blipFill>
+                    <a:blip r:embed="rId14" cstate="print">
+                      <a:extLst>
+                        <a:ext uri="{28A0092B-C50C-407E-A947-70E740481C1C}">
+                          <a14:useLocalDpi xmlns:a14="http://schemas.microsoft.com/office/drawing/2010/main" val="0"/>
+                        </a:ext>
+                      </a:extLst>
+                    </a:blip>
+                    <a:stretch>
+                      <a:fillRect/>
+                    </a:stretch>
+                  </pic:blipFill>
+                  <pic:spPr>
+                    <a:xfrm>
+                      <a:off x="0" y="0"/>
+                      <a:ext cx="1841500" cy="4091940"/>
+                    </a:xfrm>
+                    <a:prstGeom prst="rect">
+                      <a:avLst/>
+                    </a:prstGeom>
+                  </pic:spPr>
+                </pic:pic>
+              </a:graphicData>
+            </a:graphic>
+            <wp14:sizeRelH relativeFrom="page">
+              <wp14:pctWidth>0</wp14:pctWidth>
+            </wp14:sizeRelH>
+            <wp14:sizeRelV relativeFrom="page">
+              <wp14:pctHeight>0</wp14:pctHeight>
+            </wp14:sizeRelV>
+          </wp:anchor>
+        </w:drawing>
+      </w:r>
+      <w:r>
+        <w:rPr>
+          <w:noProof/>
+        </w:rPr>
+        <w:drawing>
+          <wp:anchor distT="0" distB="0" distL="114300" distR="114300" simplePos="0" relativeHeight="251665408" behindDoc="1" locked="0" layoutInCell="1" allowOverlap="1" wp14:anchorId="09A20192" wp14:editId="0ED6776B">
+            <wp:simplePos x="0" y="0"/>
+            <wp:positionH relativeFrom="column">
+              <wp:posOffset>487680</wp:posOffset>
+            </wp:positionH>
+            <wp:positionV relativeFrom="paragraph">
+              <wp:posOffset>162560</wp:posOffset>
+            </wp:positionV>
+            <wp:extent cx="1743075" cy="3873500"/>
+            <wp:effectExtent l="0" t="0" r="0" b="0"/>
+            <wp:wrapTight wrapText="bothSides">
+              <wp:wrapPolygon edited="0">
+                <wp:start x="0" y="0"/>
+                <wp:lineTo x="0" y="21529"/>
+                <wp:lineTo x="21403" y="21529"/>
+                <wp:lineTo x="21403" y="0"/>
+                <wp:lineTo x="0" y="0"/>
+              </wp:wrapPolygon>
+            </wp:wrapTight>
+            <wp:docPr id="9" name="Picture 9"/>
+            <wp:cNvGraphicFramePr>
+              <a:graphicFrameLocks xmlns:a="http://schemas.openxmlformats.org/drawingml/2006/main" noChangeAspect="1"/>
+            </wp:cNvGraphicFramePr>
+            <a:graphic xmlns:a="http://schemas.openxmlformats.org/drawingml/2006/main">
+              <a:graphicData uri="http://schemas.openxmlformats.org/drawingml/2006/picture">
+                <pic:pic xmlns:pic="http://schemas.openxmlformats.org/drawingml/2006/picture">
+                  <pic:nvPicPr>
+                    <pic:cNvPr id="9" name="Picture 9"/>
+                    <pic:cNvPicPr/>
+                  </pic:nvPicPr>
+                  <pic:blipFill>
+                    <a:blip r:embed="rId15" cstate="print">
+                      <a:extLst>
+                        <a:ext uri="{28A0092B-C50C-407E-A947-70E740481C1C}">
+                          <a14:useLocalDpi xmlns:a14="http://schemas.microsoft.com/office/drawing/2010/main" val="0"/>
+                        </a:ext>
+                      </a:extLst>
+                    </a:blip>
+                    <a:stretch>
+                      <a:fillRect/>
+                    </a:stretch>
+                  </pic:blipFill>
+                  <pic:spPr>
+                    <a:xfrm>
+                      <a:off x="0" y="0"/>
+                      <a:ext cx="1743075" cy="3873500"/>
+                    </a:xfrm>
+                    <a:prstGeom prst="rect">
+                      <a:avLst/>
+                    </a:prstGeom>
+                  </pic:spPr>
+                </pic:pic>
+              </a:graphicData>
+            </a:graphic>
+            <wp14:sizeRelH relativeFrom="page">
+              <wp14:pctWidth>0</wp14:pctWidth>
+            </wp14:sizeRelH>
+            <wp14:sizeRelV relativeFrom="page">
+              <wp14:pctHeight>0</wp14:pctHeight>
+            </wp14:sizeRelV>
+          </wp:anchor>
+        </w:drawing>
+      </w:r>
+    </w:p>
+    <w:p/>
+    <w:p/>
+    <w:p/>
+    <w:p/>
+    <w:p/>
+    <w:p/>
+    <w:p/>
+    <w:p/>
+    <w:p/>
+    <w:p/>
+    <w:p/>
+    <w:p/>
+    <w:p/>
+    <w:p/>
+    <w:p/>
+    <w:p/>
+    <w:p>
+      <w:r>
+        <w:t xml:space="preserve"> </w:t>
+      </w:r>
+    </w:p>
+    <w:p/>
+    <w:p/>
+    <w:p>
+      <w:r>
+        <w:t>Both methods accommodate for the user navigating the app with the bottom part of the screen</w:t>
+      </w:r>
+      <w:r>
+        <w:t>. This is good practice for apps as most users use their thumb to interact with a mobile device and the bottom of the screen is therefore more accessible. From personal experience, both methods consequently feel as natural as each other when it comes to finding your way around the app.</w:t>
+      </w:r>
+      <w:r>
+        <w:t xml:space="preserve"> Snapchat was the only app that I found that integrated both methods. It allows the user to use the app how they’d like to us the app and this freedom improves the user experience.</w:t>
+      </w:r>
+      <w:r>
+        <w:t xml:space="preserve"> As a result, I’ve decided to also implement both methods into my app to ensure the user </w:t>
+      </w:r>
+      <w:r>
+        <w:t xml:space="preserve">feels as comfortable as possible while using </w:t>
+      </w:r>
+      <w:r>
+        <w:t>it</w:t>
+      </w:r>
+      <w:r>
+        <w:t>. This also eliminates the need for a tutorial.</w:t>
+      </w:r>
+    </w:p>
+    <w:p/>
+    <w:p/>
+    <w:p/>
+    <w:p/>
+    <w:p/>
+    <w:p/>
+    <w:p/>
+    <w:p>
+      <w:r>
+        <w:lastRenderedPageBreak/>
+        <w:t>7</w:t>
+      </w:r>
+      <w:r>
+        <w:t>)</w:t>
+      </w:r>
+      <w:r>
+        <w:t xml:space="preserve"> The app should send notifications to the user if they are not prepared for an upcoming birthday</w:t>
+      </w:r>
+    </w:p>
+    <w:p>
+      <w:r>
+        <w:t>8</w:t>
+      </w:r>
+      <w:r>
+        <w:t>)</w:t>
+      </w:r>
+      <w:r>
+        <w:t xml:space="preserve"> </w:t>
+      </w:r>
+      <w:r>
+        <w:t>The user can be either: unprepared, semi-prepared or fully prepared for a friend’s birthday</w:t>
+      </w:r>
+    </w:p>
+    <w:p>
+      <w:r>
+        <w:t>A</w:t>
+      </w:r>
+      <w:r>
+        <w:t xml:space="preserve">ll of the similar apps I looked at incorporate sending push notifications to the user in order to remind them of an upcoming birthday.  </w:t>
+      </w:r>
+      <w:r>
+        <w:t xml:space="preserve">These are set to send at a user defined time period before the actual birthday, and do not repeat. I’m going to build on this idea by having the app send out notifications </w:t>
+      </w:r>
+      <w:r>
+        <w:t xml:space="preserve">to the user with a frequency defined by the length of the time period between the current date and the birthday. </w:t>
+      </w:r>
+    </w:p>
+    <w:p>
+      <w:r>
+        <w:t xml:space="preserve">In order to stop notifications coming, the user will need to be “fully prepared” for the birthday. </w:t>
+      </w:r>
+      <w:r>
+        <w:t>This means that they</w:t>
+      </w:r>
+      <w:r>
+        <w:t>’ve told the system that they’ve:</w:t>
+      </w:r>
+    </w:p>
+    <w:p>
+      <w:pPr>
+        <w:pStyle w:val="ListParagraph"/>
+        <w:numPr>
+          <w:ilvl w:val="0"/>
+          <w:numId w:val="1"/>
+        </w:numPr>
+      </w:pPr>
+      <w:r>
+        <w:t>Sorted out a birthday card</w:t>
+      </w:r>
+    </w:p>
+    <w:p>
+      <w:pPr>
+        <w:pStyle w:val="ListParagraph"/>
+        <w:numPr>
+          <w:ilvl w:val="0"/>
+          <w:numId w:val="1"/>
+        </w:numPr>
+      </w:pPr>
+      <w:r>
+        <w:t xml:space="preserve">Sorted out a present </w:t>
+      </w:r>
+    </w:p>
+    <w:p>
+      <w:pPr>
+        <w:pStyle w:val="ListParagraph"/>
+        <w:numPr>
+          <w:ilvl w:val="0"/>
+          <w:numId w:val="1"/>
+        </w:numPr>
+      </w:pPr>
+      <w:r>
+        <w:t>Made a note of the celebratory plans</w:t>
+      </w:r>
+    </w:p>
+    <w:p>
+      <w:r>
+        <w:t xml:space="preserve"> </w:t>
+      </w:r>
+      <w:r>
+        <w:t>If they have done none of the above, they will be “unprepared”, and if they have done some of the preparation they will be “semi-prepared”</w:t>
+      </w:r>
+    </w:p>
+    <w:p/>
+    <w:p>
+      <w:r>
+        <w:t>9</w:t>
+      </w:r>
+      <w:r>
+        <w:t>)</w:t>
+      </w:r>
+      <w:r>
+        <w:t xml:space="preserve"> The app could implement s</w:t>
+      </w:r>
+      <w:r>
+        <w:t>peech recognition</w:t>
+      </w:r>
+      <w:r>
+        <w:t xml:space="preserve"> to provide a hands-free method of using the app </w:t>
+      </w:r>
+    </w:p>
+    <w:p>
+      <w:pPr>
+        <w:rPr>
+          <w:rFonts w:ascii="Times New Roman" w:eastAsia="Times New Roman" w:hAnsi="Times New Roman" w:cs="Times New Roman"/>
+          <w:sz w:val="24"/>
+          <w:szCs w:val="24"/>
+          <w:lang w:val="en-GB" w:eastAsia="en-GB"/>
+        </w:rPr>
+      </w:pPr>
+      <w:r>
+        <w:t>Similar to other personal assistants (</w:t>
+      </w:r>
+      <w:proofErr w:type="spellStart"/>
+      <w:r>
+        <w:t>eg.</w:t>
+      </w:r>
+      <w:proofErr w:type="spellEnd"/>
+      <w:r>
+        <w:t xml:space="preserve"> Bixby, Siri, Google Assistant), the app could use the device’s microphone to listen out for a wake-up</w:t>
+      </w:r>
+      <w:r>
+        <w:t xml:space="preserve"> phrase. Once heard, the app will recognize speech such as “I have bought T</w:t>
+      </w:r>
+      <w:r>
+        <w:rPr>
+          <w:rFonts w:ascii="Arial" w:eastAsia="Times New Roman" w:hAnsi="Arial" w:cs="Arial"/>
+          <w:color w:val="202122"/>
+          <w:lang w:val="fo-FO" w:eastAsia="en-GB"/>
+        </w:rPr>
+        <w:t>ý</w:t>
+      </w:r>
+      <w:r>
+        <w:t>na’s card” and then perform the appropriate action (in the given case, it woul</w:t>
+      </w:r>
+      <w:r>
+        <w:t xml:space="preserve">d tick the box that says a card has been bought for </w:t>
+      </w:r>
+      <w:r>
+        <w:t>T</w:t>
+      </w:r>
+      <w:r>
+        <w:rPr>
+          <w:rFonts w:eastAsia="Times New Roman" w:cs="Arial"/>
+          <w:color w:val="202122"/>
+          <w:lang w:val="fo-FO" w:eastAsia="en-GB"/>
+        </w:rPr>
+        <w:t>ýn</w:t>
+      </w:r>
+      <w:r>
+        <w:t>a</w:t>
+      </w:r>
+      <w:r>
+        <w:t>)</w:t>
+      </w:r>
+      <w:r>
+        <w:t>.</w:t>
+      </w:r>
+      <w:r>
+        <w:t xml:space="preserve"> None of the similar apps I looked at used a feature like this</w:t>
+      </w:r>
+      <w:r>
+        <w:t>, which potentially signifies a gap in the market.</w:t>
+      </w:r>
+    </w:p>
+    <w:p/>
+    <w:p/>
+    <w:p/>
+    <w:p/>
+    <w:p/>
+    <w:p/>
+    <w:p/>
+    <w:p/>
+    <w:p/>
+    <w:p/>
+    <w:p/>
+    <w:p/>
+    <w:p/>
+    <w:p/>
+    <w:p/>
+    <w:p/>
+    <w:p/>
+    <w:p/>
+    <w:p>
+      <w:r>
+        <w:lastRenderedPageBreak/>
+        <w:t>10</w:t>
+      </w:r>
+      <w:r>
+        <w:t>)</w:t>
+      </w:r>
+      <w:r>
+        <w:t>The system should populate a c</w:t>
+      </w:r>
+      <w:r>
+        <w:t>alenda</w:t>
+      </w:r>
+      <w:r>
+        <w:t>r</w:t>
+      </w:r>
+      <w:r>
+        <w:t xml:space="preserve"> with birthdays in their appropriate place</w:t>
+      </w:r>
+    </w:p>
+    <w:p>
+      <w:r>
+        <w:t>11</w:t>
+      </w:r>
+      <w:r>
+        <w:t>)</w:t>
+      </w:r>
+      <w:r>
+        <w:t>The user should tap on a date in the calendar and be presented with all of the birthday plans on that day</w:t>
+      </w:r>
+    </w:p>
+    <w:p>
+      <w:r>
+        <w:t>12) The calendar should scroll vertically to show its dates</w:t>
+      </w:r>
+    </w:p>
+    <w:p/>
+    <w:p>
+      <w:r>
+        <w:t>Calendars were used in half of the apps that I found that were similar to mine. Whilst not an essential feature in the app, a calendar provides a</w:t>
+      </w:r>
+      <w:r>
+        <w:t>n atheistically pleas</w:t>
+      </w:r>
+      <w:r>
+        <w:t>ing means to view the upcoming birthdays. To ensure the calendar is implemented properly, I had a look at google calendar and made note of the following:</w:t>
+      </w:r>
+      <w:r>
+        <w:t xml:space="preserve"> </w:t>
+      </w:r>
+    </w:p>
+    <w:p>
       <w:pPr>
         <w:pStyle w:val="NoSpacing"/>
       </w:pPr>
     </w:p>
     <w:p>
-      <w:r>
-        <w:br w:type="page"/>
+      <w:pPr>
+        <w:pStyle w:val="ListParagraph"/>
+        <w:numPr>
+          <w:ilvl w:val="0"/>
+          <w:numId w:val="2"/>
+        </w:numPr>
+      </w:pPr>
+      <w:r>
+        <w:t xml:space="preserve">The calendar could be viewed in two different ways, horizontal swiping and vertical swiping. </w:t>
+      </w:r>
+    </w:p>
+    <w:p>
+      <w:pPr>
+        <w:pStyle w:val="ListParagraph"/>
+        <w:numPr>
+          <w:ilvl w:val="0"/>
+          <w:numId w:val="2"/>
+        </w:numPr>
+      </w:pPr>
+      <w:r>
+        <w:t>A specific day on the</w:t>
+      </w:r>
+      <w:r>
+        <w:t xml:space="preserve"> calendar could</w:t>
+      </w:r>
+      <w:r>
+        <w:t xml:space="preserve"> viewed and</w:t>
+      </w:r>
+      <w:r>
+        <w:t xml:space="preserve"> appended to by tapping on a date</w:t>
+      </w:r>
+      <w:r>
+        <w:rPr>
+          <w:noProof/>
+        </w:rPr>
+        <mc:AlternateContent>
+          <mc:Choice Requires="wps">
+            <w:drawing>
+              <wp:anchor distT="0" distB="0" distL="114300" distR="114300" simplePos="0" relativeHeight="251669504" behindDoc="0" locked="0" layoutInCell="1" allowOverlap="1" wp14:anchorId="1419C86C" wp14:editId="4325A632">
+                <wp:simplePos x="0" y="0"/>
+                <wp:positionH relativeFrom="column">
+                  <wp:posOffset>535965</wp:posOffset>
+                </wp:positionH>
+                <wp:positionV relativeFrom="paragraph">
+                  <wp:posOffset>3839116</wp:posOffset>
+                </wp:positionV>
+                <wp:extent cx="1403168" cy="0"/>
+                <wp:effectExtent l="0" t="63500" r="0" b="76200"/>
+                <wp:wrapNone/>
+                <wp:docPr id="15" name="Straight Arrow Connector 15"/>
+                <wp:cNvGraphicFramePr/>
+                <a:graphic xmlns:a="http://schemas.openxmlformats.org/drawingml/2006/main">
+                  <a:graphicData uri="http://schemas.microsoft.com/office/word/2010/wordprocessingShape">
+                    <wps:wsp>
+                      <wps:cNvCnPr/>
+                      <wps:spPr>
+                        <a:xfrm>
+                          <a:off x="0" y="0"/>
+                          <a:ext cx="1403168" cy="0"/>
+                        </a:xfrm>
+                        <a:prstGeom prst="straightConnector1">
+                          <a:avLst/>
+                        </a:prstGeom>
+                        <a:ln>
+                          <a:tailEnd type="triangle"/>
+                        </a:ln>
+                      </wps:spPr>
+                      <wps:style>
+                        <a:lnRef idx="1">
+                          <a:schemeClr val="accent1"/>
+                        </a:lnRef>
+                        <a:fillRef idx="0">
+                          <a:schemeClr val="accent1"/>
+                        </a:fillRef>
+                        <a:effectRef idx="0">
+                          <a:schemeClr val="accent1"/>
+                        </a:effectRef>
+                        <a:fontRef idx="minor">
+                          <a:schemeClr val="tx1"/>
+                        </a:fontRef>
+                      </wps:style>
+                      <wps:bodyPr/>
+                    </wps:wsp>
+                  </a:graphicData>
+                </a:graphic>
+              </wp:anchor>
+            </w:drawing>
+          </mc:Choice>
+          <mc:Fallback>
+            <w:pict>
+              <v:shapetype w14:anchorId="7814C486" id="_x0000_t32" coordsize="21600,21600" o:spt="32" o:oned="t" path="m,l21600,21600e" filled="f">
+                <v:path arrowok="t" fillok="f" o:connecttype="none"/>
+                <o:lock v:ext="edit" shapetype="t"/>
+              </v:shapetype>
+              <v:shape id="Straight Arrow Connector 15" o:spid="_x0000_s1026" type="#_x0000_t32" style="position:absolute;margin-left:42.2pt;margin-top:302.3pt;width:110.5pt;height:0;z-index:251669504;visibility:visible;mso-wrap-style:square;mso-wrap-distance-left:9pt;mso-wrap-distance-top:0;mso-wrap-distance-right:9pt;mso-wrap-distance-bottom:0;mso-position-horizontal:absolute;mso-position-horizontal-relative:text;mso-position-vertical:absolute;mso-position-vertical-relative:text" o:gfxdata="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" strokecolor="#37b6ae [3204]" strokeweight=".5pt">
+                <v:stroke endarrow="block" joinstyle="miter"/>
+              </v:shape>
+            </w:pict>
+          </mc:Fallback>
+        </mc:AlternateContent>
+      </w:r>
+      <w:r>
+        <w:rPr>
+          <w:noProof/>
+          <w:sz w:val="36"/>
+          <w:szCs w:val="36"/>
+        </w:rPr>
+        <w:drawing>
+          <wp:anchor distT="0" distB="0" distL="114300" distR="114300" simplePos="0" relativeHeight="251668480" behindDoc="1" locked="0" layoutInCell="1" allowOverlap="1" wp14:anchorId="53E4C641" wp14:editId="6559B5BE">
+            <wp:simplePos x="0" y="0"/>
+            <wp:positionH relativeFrom="column">
+              <wp:posOffset>490258</wp:posOffset>
+            </wp:positionH>
+            <wp:positionV relativeFrom="paragraph">
+              <wp:posOffset>670378</wp:posOffset>
+            </wp:positionV>
+            <wp:extent cx="1448435" cy="2900045"/>
+            <wp:effectExtent l="0" t="0" r="0" b="0"/>
+            <wp:wrapTight wrapText="bothSides">
+              <wp:wrapPolygon edited="0">
+                <wp:start x="0" y="0"/>
+                <wp:lineTo x="0" y="21472"/>
+                <wp:lineTo x="21401" y="21472"/>
+                <wp:lineTo x="21401" y="0"/>
+                <wp:lineTo x="0" y="0"/>
+              </wp:wrapPolygon>
+            </wp:wrapTight>
+            <wp:docPr id="14" name="Picture 14"/>
+            <wp:cNvGraphicFramePr>
+              <a:graphicFrameLocks xmlns:a="http://schemas.openxmlformats.org/drawingml/2006/main" noChangeAspect="1"/>
+            </wp:cNvGraphicFramePr>
+            <a:graphic xmlns:a="http://schemas.openxmlformats.org/drawingml/2006/main">
+              <a:graphicData uri="http://schemas.openxmlformats.org/drawingml/2006/picture">
+                <pic:pic xmlns:pic="http://schemas.openxmlformats.org/drawingml/2006/picture">
+                  <pic:nvPicPr>
+                    <pic:cNvPr id="14" name="Picture 14"/>
+                    <pic:cNvPicPr/>
+                  </pic:nvPicPr>
+                  <pic:blipFill rotWithShape="1">
+                    <a:blip r:embed="rId16" cstate="print">
+                      <a:extLst>
+                        <a:ext uri="{28A0092B-C50C-407E-A947-70E740481C1C}">
+                          <a14:useLocalDpi xmlns:a14="http://schemas.microsoft.com/office/drawing/2010/main" val="0"/>
+                        </a:ext>
+                      </a:extLst>
+                    </a:blip>
+                    <a:srcRect l="1415" t="5645" r="257" b="5797"/>
+                    <a:stretch/>
+                  </pic:blipFill>
+                  <pic:spPr bwMode="auto">
+                    <a:xfrm>
+                      <a:off x="0" y="0"/>
+                      <a:ext cx="1448435" cy="2900045"/>
+                    </a:xfrm>
+                    <a:prstGeom prst="rect">
+                      <a:avLst/>
+                    </a:prstGeom>
+                    <a:ln>
+                      <a:noFill/>
+                    </a:ln>
+                    <a:extLst>
+                      <a:ext uri="{53640926-AAD7-44D8-BBD7-CCE9431645EC}">
+                        <a14:shadowObscured xmlns:a14="http://schemas.microsoft.com/office/drawing/2010/main"/>
+                      </a:ext>
+                    </a:extLst>
+                  </pic:spPr>
+                </pic:pic>
+              </a:graphicData>
+            </a:graphic>
+            <wp14:sizeRelH relativeFrom="page">
+              <wp14:pctWidth>0</wp14:pctWidth>
+            </wp14:sizeRelH>
+            <wp14:sizeRelV relativeFrom="page">
+              <wp14:pctHeight>0</wp14:pctHeight>
+            </wp14:sizeRelV>
+          </wp:anchor>
+        </w:drawing>
+      </w:r>
+      <w:r>
+        <w:t>.</w:t>
+      </w:r>
+    </w:p>
+    <w:p>
+      <w:pPr>
+        <w:pStyle w:val="ListParagraph"/>
+        <w:numPr>
+          <w:ilvl w:val="0"/>
+          <w:numId w:val="2"/>
+        </w:numPr>
+      </w:pPr>
+      <w:r>
+        <w:t>Each month in the vertical scrolling view had a different theme to it, which makes each month stand out.</w:t>
       </w:r>
     </w:p>
     <w:p>
@@ -278,13 +2496,365 @@
           <w:szCs w:val="36"/>
         </w:rPr>
       </w:pPr>
-      <w:r>
+    </w:p>
+    <w:p>
+      <w:pPr>
+        <w:pStyle w:val="NoSpacing"/>
         <w:rPr>
           <w:sz w:val="36"/>
           <w:szCs w:val="36"/>
         </w:rPr>
-        <w:lastRenderedPageBreak/>
-        <w:t>Wireframes</w:t>
+      </w:pPr>
+      <w:r>
+        <w:rPr>
+          <w:noProof/>
+        </w:rPr>
+        <w:drawing>
+          <wp:anchor distT="0" distB="0" distL="114300" distR="114300" simplePos="0" relativeHeight="251667456" behindDoc="1" locked="0" layoutInCell="1" allowOverlap="1" wp14:anchorId="112E9CBC" wp14:editId="76088F8C">
+            <wp:simplePos x="0" y="0"/>
+            <wp:positionH relativeFrom="column">
+              <wp:posOffset>3596985</wp:posOffset>
+            </wp:positionH>
+            <wp:positionV relativeFrom="paragraph">
+              <wp:posOffset>96520</wp:posOffset>
+            </wp:positionV>
+            <wp:extent cx="1896745" cy="3060065"/>
+            <wp:effectExtent l="0" t="0" r="0" b="635"/>
+            <wp:wrapTight wrapText="bothSides">
+              <wp:wrapPolygon edited="0">
+                <wp:start x="0" y="0"/>
+                <wp:lineTo x="0" y="21515"/>
+                <wp:lineTo x="21405" y="21515"/>
+                <wp:lineTo x="21405" y="0"/>
+                <wp:lineTo x="0" y="0"/>
+              </wp:wrapPolygon>
+            </wp:wrapTight>
+            <wp:docPr id="11" name="Picture 11"/>
+            <wp:cNvGraphicFramePr>
+              <a:graphicFrameLocks xmlns:a="http://schemas.openxmlformats.org/drawingml/2006/main" noChangeAspect="1"/>
+            </wp:cNvGraphicFramePr>
+            <a:graphic xmlns:a="http://schemas.openxmlformats.org/drawingml/2006/main">
+              <a:graphicData uri="http://schemas.openxmlformats.org/drawingml/2006/picture">
+                <pic:pic xmlns:pic="http://schemas.openxmlformats.org/drawingml/2006/picture">
+                  <pic:nvPicPr>
+                    <pic:cNvPr id="11" name="Picture 11"/>
+                    <pic:cNvPicPr/>
+                  </pic:nvPicPr>
+                  <pic:blipFill>
+                    <a:blip r:embed="rId17" cstate="print">
+                      <a:extLst>
+                        <a:ext uri="{28A0092B-C50C-407E-A947-70E740481C1C}">
+                          <a14:useLocalDpi xmlns:a14="http://schemas.microsoft.com/office/drawing/2010/main" val="0"/>
+                        </a:ext>
+                      </a:extLst>
+                    </a:blip>
+                    <a:stretch>
+                      <a:fillRect/>
+                    </a:stretch>
+                  </pic:blipFill>
+                  <pic:spPr>
+                    <a:xfrm>
+                      <a:off x="0" y="0"/>
+                      <a:ext cx="1896745" cy="3060065"/>
+                    </a:xfrm>
+                    <a:prstGeom prst="rect">
+                      <a:avLst/>
+                    </a:prstGeom>
+                  </pic:spPr>
+                </pic:pic>
+              </a:graphicData>
+            </a:graphic>
+            <wp14:sizeRelH relativeFrom="page">
+              <wp14:pctWidth>0</wp14:pctWidth>
+            </wp14:sizeRelH>
+            <wp14:sizeRelV relativeFrom="page">
+              <wp14:pctHeight>0</wp14:pctHeight>
+            </wp14:sizeRelV>
+          </wp:anchor>
+        </w:drawing>
+      </w:r>
+      <w:r>
+        <w:rPr>
+          <w:noProof/>
+        </w:rPr>
+        <mc:AlternateContent>
+          <mc:Choice Requires="wps">
+            <w:drawing>
+              <wp:anchor distT="0" distB="0" distL="114300" distR="114300" simplePos="0" relativeHeight="251670528" behindDoc="0" locked="0" layoutInCell="1" allowOverlap="1" wp14:anchorId="2B460191" wp14:editId="63B6C1E1">
+                <wp:simplePos x="0" y="0"/>
+                <wp:positionH relativeFrom="column">
+                  <wp:posOffset>5660308</wp:posOffset>
+                </wp:positionH>
+                <wp:positionV relativeFrom="paragraph">
+                  <wp:posOffset>172921</wp:posOffset>
+                </wp:positionV>
+                <wp:extent cx="0" cy="2599055"/>
+                <wp:effectExtent l="63500" t="0" r="38100" b="29845"/>
+                <wp:wrapNone/>
+                <wp:docPr id="16" name="Straight Arrow Connector 16"/>
+                <wp:cNvGraphicFramePr/>
+                <a:graphic xmlns:a="http://schemas.openxmlformats.org/drawingml/2006/main">
+                  <a:graphicData uri="http://schemas.microsoft.com/office/word/2010/wordprocessingShape">
+                    <wps:wsp>
+                      <wps:cNvCnPr/>
+                      <wps:spPr>
+                        <a:xfrm>
+                          <a:off x="0" y="0"/>
+                          <a:ext cx="0" cy="2599055"/>
+                        </a:xfrm>
+                        <a:prstGeom prst="straightConnector1">
+                          <a:avLst/>
+                        </a:prstGeom>
+                        <a:ln>
+                          <a:tailEnd type="triangle"/>
+                        </a:ln>
+                      </wps:spPr>
+                      <wps:style>
+                        <a:lnRef idx="1">
+                          <a:schemeClr val="accent1"/>
+                        </a:lnRef>
+                        <a:fillRef idx="0">
+                          <a:schemeClr val="accent1"/>
+                        </a:fillRef>
+                        <a:effectRef idx="0">
+                          <a:schemeClr val="accent1"/>
+                        </a:effectRef>
+                        <a:fontRef idx="minor">
+                          <a:schemeClr val="tx1"/>
+                        </a:fontRef>
+                      </wps:style>
+                      <wps:bodyPr/>
+                    </wps:wsp>
+                  </a:graphicData>
+                </a:graphic>
+              </wp:anchor>
+            </w:drawing>
+          </mc:Choice>
+          <mc:Fallback>
+            <w:pict>
+              <v:shape w14:anchorId="4FD51BF2" id="Straight Arrow Connector 16" o:spid="_x0000_s1026" type="#_x0000_t32" style="position:absolute;margin-left:445.7pt;margin-top:13.6pt;width:0;height:204.65pt;z-index:251670528;visibility:visible;mso-wrap-style:square;mso-wrap-distance-left:9pt;mso-wrap-distance-top:0;mso-wrap-distance-right:9pt;mso-wrap-distance-bottom:0;mso-position-horizontal:absolute;mso-position-horizontal-relative:text;mso-position-vertical:absolute;mso-position-vertical-relative:text" o:gfxdata="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" strokecolor="#37b6ae [3204]" strokeweight=".5pt">
+                <v:stroke endarrow="block" joinstyle="miter"/>
+              </v:shape>
+            </w:pict>
+          </mc:Fallback>
+        </mc:AlternateContent>
+      </w:r>
+    </w:p>
+    <w:p>
+      <w:pPr>
+        <w:pStyle w:val="NoSpacing"/>
+        <w:rPr>
+          <w:sz w:val="36"/>
+          <w:szCs w:val="36"/>
+        </w:rPr>
+      </w:pPr>
+    </w:p>
+    <w:p>
+      <w:pPr>
+        <w:pStyle w:val="NoSpacing"/>
+        <w:rPr>
+          <w:sz w:val="36"/>
+          <w:szCs w:val="36"/>
+        </w:rPr>
+      </w:pPr>
+    </w:p>
+    <w:p>
+      <w:pPr>
+        <w:pStyle w:val="NoSpacing"/>
+        <w:rPr>
+          <w:sz w:val="36"/>
+          <w:szCs w:val="36"/>
+        </w:rPr>
+      </w:pPr>
+    </w:p>
+    <w:p>
+      <w:pPr>
+        <w:pStyle w:val="NoSpacing"/>
+        <w:rPr>
+          <w:sz w:val="36"/>
+          <w:szCs w:val="36"/>
+        </w:rPr>
+      </w:pPr>
+    </w:p>
+    <w:p>
+      <w:pPr>
+        <w:pStyle w:val="NoSpacing"/>
+        <w:rPr>
+          <w:sz w:val="36"/>
+          <w:szCs w:val="36"/>
+        </w:rPr>
+      </w:pPr>
+    </w:p>
+    <w:p>
+      <w:pPr>
+        <w:pStyle w:val="NoSpacing"/>
+        <w:rPr>
+          <w:sz w:val="36"/>
+          <w:szCs w:val="36"/>
+        </w:rPr>
+      </w:pPr>
+    </w:p>
+    <w:p>
+      <w:pPr>
+        <w:pStyle w:val="NoSpacing"/>
+        <w:rPr>
+          <w:sz w:val="36"/>
+          <w:szCs w:val="36"/>
+        </w:rPr>
+      </w:pPr>
+    </w:p>
+    <w:p>
+      <w:pPr>
+        <w:pStyle w:val="NoSpacing"/>
+        <w:rPr>
+          <w:sz w:val="36"/>
+          <w:szCs w:val="36"/>
+        </w:rPr>
+      </w:pPr>
+    </w:p>
+    <w:p>
+      <w:pPr>
+        <w:pStyle w:val="NoSpacing"/>
+        <w:rPr>
+          <w:sz w:val="36"/>
+          <w:szCs w:val="36"/>
+        </w:rPr>
+      </w:pPr>
+    </w:p>
+    <w:p>
+      <w:pPr>
+        <w:pStyle w:val="NoSpacing"/>
+        <w:rPr>
+          <w:sz w:val="36"/>
+          <w:szCs w:val="36"/>
+        </w:rPr>
+      </w:pPr>
+    </w:p>
+    <w:p>
+      <w:pPr>
+        <w:pStyle w:val="NoSpacing"/>
+        <w:rPr>
+          <w:sz w:val="36"/>
+          <w:szCs w:val="36"/>
+        </w:rPr>
+      </w:pPr>
+    </w:p>
+    <w:p>
+      <w:pPr>
+        <w:pStyle w:val="NoSpacing"/>
+        <w:rPr>
+          <w:sz w:val="36"/>
+          <w:szCs w:val="36"/>
+        </w:rPr>
+      </w:pPr>
+    </w:p>
+    <w:p>
+      <w:pPr>
+        <w:pStyle w:val="NoSpacing"/>
+        <w:rPr>
+          <w:sz w:val="36"/>
+          <w:szCs w:val="36"/>
+        </w:rPr>
+      </w:pPr>
+    </w:p>
+    <w:p>
+      <w:pPr>
+        <w:pStyle w:val="NoSpacing"/>
+        <w:rPr>
+          <w:sz w:val="36"/>
+          <w:szCs w:val="36"/>
+        </w:rPr>
+      </w:pPr>
+    </w:p>
+    <w:p>
+      <w:pPr>
+        <w:pStyle w:val="NoSpacing"/>
+        <w:rPr>
+          <w:sz w:val="36"/>
+          <w:szCs w:val="36"/>
+        </w:rPr>
+      </w:pPr>
+    </w:p>
+    <w:p>
+      <w:pPr>
+        <w:pStyle w:val="NoSpacing"/>
+        <w:rPr>
+          <w:sz w:val="36"/>
+          <w:szCs w:val="36"/>
+        </w:rPr>
+      </w:pPr>
+      <w:r>
+        <w:t>As horizontal swiping is being used as a method to navigate around the app, a vertically s</w:t>
+      </w:r>
+      <w:r>
+        <w:t>crollin</w:t>
+      </w:r>
+      <w:r>
+        <w:t>g calendar ma</w:t>
+      </w:r>
+      <w:r>
+        <w:t>k</w:t>
+      </w:r>
+      <w:r>
+        <w:t>e</w:t>
+      </w:r>
+      <w:r>
+        <w:t>s</w:t>
+      </w:r>
+      <w:r>
+        <w:t xml:space="preserve"> the most sense to implement.</w:t>
+      </w:r>
+    </w:p>
+    <w:p>
+      <w:pPr>
+        <w:pStyle w:val="NoSpacing"/>
+        <w:rPr>
+          <w:sz w:val="36"/>
+          <w:szCs w:val="36"/>
+        </w:rPr>
+      </w:pPr>
+    </w:p>
+    <w:p>
+      <w:pPr>
+        <w:pStyle w:val="NoSpacing"/>
+        <w:rPr>
+          <w:sz w:val="36"/>
+          <w:szCs w:val="36"/>
+        </w:rPr>
+      </w:pPr>
+    </w:p>
+    <w:p>
+      <w:pPr>
+        <w:pStyle w:val="NoSpacing"/>
+        <w:rPr>
+          <w:sz w:val="36"/>
+          <w:szCs w:val="36"/>
+        </w:rPr>
+      </w:pPr>
+    </w:p>
+    <w:p>
+      <w:pPr>
+        <w:pStyle w:val="NoSpacing"/>
+        <w:rPr>
+          <w:sz w:val="36"/>
+          <w:szCs w:val="36"/>
+        </w:rPr>
+      </w:pPr>
+    </w:p>
+    <w:p>
+      <w:pPr>
+        <w:pStyle w:val="NoSpacing"/>
+        <w:rPr>
+          <w:sz w:val="36"/>
+          <w:szCs w:val="36"/>
+        </w:rPr>
+      </w:pPr>
+      <w:r>
+        <w:rPr>
+          <w:sz w:val="36"/>
+          <w:szCs w:val="36"/>
+        </w:rPr>
+        <w:t>Wireframe</w:t>
       </w:r>
     </w:p>
     <w:p>
@@ -305,6 +2875,674 @@
     <w:p/>
     <w:p>
       <w:r>
+        <w:rPr>
+          <w:noProof/>
+        </w:rPr>
+        <mc:AlternateContent>
+          <mc:Choice Requires="wps">
+            <w:drawing>
+              <wp:anchor distT="0" distB="0" distL="114300" distR="114300" simplePos="0" relativeHeight="251680768" behindDoc="0" locked="0" layoutInCell="1" allowOverlap="1" wp14:anchorId="1F7A7E04" wp14:editId="35A5B699">
+                <wp:simplePos x="0" y="0"/>
+                <wp:positionH relativeFrom="column">
+                  <wp:posOffset>4562997</wp:posOffset>
+                </wp:positionH>
+                <wp:positionV relativeFrom="paragraph">
+                  <wp:posOffset>4519597</wp:posOffset>
+                </wp:positionV>
+                <wp:extent cx="318632" cy="0"/>
+                <wp:effectExtent l="25400" t="63500" r="0" b="76200"/>
+                <wp:wrapNone/>
+                <wp:docPr id="71" name="Straight Arrow Connector 71"/>
+                <wp:cNvGraphicFramePr/>
+                <a:graphic xmlns:a="http://schemas.openxmlformats.org/drawingml/2006/main">
+                  <a:graphicData uri="http://schemas.microsoft.com/office/word/2010/wordprocessingShape">
+                    <wps:wsp>
+                      <wps:cNvCnPr/>
+                      <wps:spPr>
+                        <a:xfrm>
+                          <a:off x="0" y="0"/>
+                          <a:ext cx="318632" cy="0"/>
+                        </a:xfrm>
+                        <a:prstGeom prst="straightConnector1">
+                          <a:avLst/>
+                        </a:prstGeom>
+                        <a:ln>
+                          <a:headEnd type="triangle"/>
+                          <a:tailEnd type="triangle"/>
+                        </a:ln>
+                      </wps:spPr>
+                      <wps:style>
+                        <a:lnRef idx="1">
+                          <a:schemeClr val="accent1"/>
+                        </a:lnRef>
+                        <a:fillRef idx="0">
+                          <a:schemeClr val="accent1"/>
+                        </a:fillRef>
+                        <a:effectRef idx="0">
+                          <a:schemeClr val="accent1"/>
+                        </a:effectRef>
+                        <a:fontRef idx="minor">
+                          <a:schemeClr val="tx1"/>
+                        </a:fontRef>
+                      </wps:style>
+                      <wps:bodyPr/>
+                    </wps:wsp>
+                  </a:graphicData>
+                </a:graphic>
+              </wp:anchor>
+            </w:drawing>
+          </mc:Choice>
+          <mc:Fallback>
+            <w:pict>
+              <v:shapetype w14:anchorId="08288EDB" id="_x0000_t32" coordsize="21600,21600" o:spt="32" o:oned="t" path="m,l21600,21600e" filled="f">
+                <v:path arrowok="t" fillok="f" o:connecttype="none"/>
+                <o:lock v:ext="edit" shapetype="t"/>
+              </v:shapetype>
+              <v:shape id="Straight Arrow Connector 71" o:spid="_x0000_s1026" type="#_x0000_t32" style="position:absolute;margin-left:359.3pt;margin-top:355.85pt;width:25.1pt;height:0;z-index:251680768;visibility:visible;mso-wrap-style:square;mso-wrap-distance-left:9pt;mso-wrap-distance-top:0;mso-wrap-distance-right:9pt;mso-wrap-distance-bottom:0;mso-position-horizontal:absolute;mso-position-horizontal-relative:text;mso-position-vertical:absolute;mso-position-vertical-relative:text" o:gfxdata="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" strokecolor="#37b6ae [3204]" strokeweight=".5pt">
+                <v:stroke startarrow="block" endarrow="block" joinstyle="miter"/>
+              </v:shape>
+            </w:pict>
+          </mc:Fallback>
+        </mc:AlternateContent>
+      </w:r>
+      <w:r>
+        <w:rPr>
+          <w:noProof/>
+        </w:rPr>
+        <mc:AlternateContent>
+          <mc:Choice Requires="wps">
+            <w:drawing>
+              <wp:anchor distT="0" distB="0" distL="114300" distR="114300" simplePos="0" relativeHeight="251679744" behindDoc="0" locked="0" layoutInCell="1" allowOverlap="1" wp14:anchorId="385C0183" wp14:editId="346114B8">
+                <wp:simplePos x="0" y="0"/>
+                <wp:positionH relativeFrom="column">
+                  <wp:posOffset>2717850</wp:posOffset>
+                </wp:positionH>
+                <wp:positionV relativeFrom="paragraph">
+                  <wp:posOffset>4519471</wp:posOffset>
+                </wp:positionV>
+                <wp:extent cx="432473" cy="0"/>
+                <wp:effectExtent l="25400" t="63500" r="0" b="76200"/>
+                <wp:wrapNone/>
+                <wp:docPr id="70" name="Straight Arrow Connector 70"/>
+                <wp:cNvGraphicFramePr/>
+                <a:graphic xmlns:a="http://schemas.openxmlformats.org/drawingml/2006/main">
+                  <a:graphicData uri="http://schemas.microsoft.com/office/word/2010/wordprocessingShape">
+                    <wps:wsp>
+                      <wps:cNvCnPr/>
+                      <wps:spPr>
+                        <a:xfrm>
+                          <a:off x="0" y="0"/>
+                          <a:ext cx="432473" cy="0"/>
+                        </a:xfrm>
+                        <a:prstGeom prst="straightConnector1">
+                          <a:avLst/>
+                        </a:prstGeom>
+                        <a:ln>
+                          <a:headEnd type="triangle"/>
+                          <a:tailEnd type="triangle"/>
+                        </a:ln>
+                      </wps:spPr>
+                      <wps:style>
+                        <a:lnRef idx="1">
+                          <a:schemeClr val="accent1"/>
+                        </a:lnRef>
+                        <a:fillRef idx="0">
+                          <a:schemeClr val="accent1"/>
+                        </a:fillRef>
+                        <a:effectRef idx="0">
+                          <a:schemeClr val="accent1"/>
+                        </a:effectRef>
+                        <a:fontRef idx="minor">
+                          <a:schemeClr val="tx1"/>
+                        </a:fontRef>
+                      </wps:style>
+                      <wps:bodyPr/>
+                    </wps:wsp>
+                  </a:graphicData>
+                </a:graphic>
+              </wp:anchor>
+            </w:drawing>
+          </mc:Choice>
+          <mc:Fallback>
+            <w:pict>
+              <v:shape w14:anchorId="1D20CCA1" id="Straight Arrow Connector 70" o:spid="_x0000_s1026" type="#_x0000_t32" style="position:absolute;margin-left:214pt;margin-top:355.85pt;width:34.05pt;height:0;z-index:251679744;visibility:visible;mso-wrap-style:square;mso-wrap-distance-left:9pt;mso-wrap-distance-top:0;mso-wrap-distance-right:9pt;mso-wrap-distance-bottom:0;mso-position-horizontal:absolute;mso-position-horizontal-relative:text;mso-position-vertical:absolute;mso-position-vertical-relative:text" o:gfxdata="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" strokecolor="#37b6ae [3204]" strokeweight=".5pt">
+                <v:stroke startarrow="block" endarrow="block" joinstyle="miter"/>
+              </v:shape>
+            </w:pict>
+          </mc:Fallback>
+        </mc:AlternateContent>
+      </w:r>
+      <w:r>
+        <w:rPr>
+          <w:noProof/>
+        </w:rPr>
+        <mc:AlternateContent>
+          <mc:Choice Requires="wps">
+            <w:drawing>
+              <wp:anchor distT="0" distB="0" distL="114300" distR="114300" simplePos="0" relativeHeight="251678720" behindDoc="0" locked="0" layoutInCell="1" allowOverlap="1" wp14:anchorId="679D3ACB" wp14:editId="0F4FCC0E">
+                <wp:simplePos x="0" y="0"/>
+                <wp:positionH relativeFrom="column">
+                  <wp:posOffset>4567387</wp:posOffset>
+                </wp:positionH>
+                <wp:positionV relativeFrom="paragraph">
+                  <wp:posOffset>1090452</wp:posOffset>
+                </wp:positionV>
+                <wp:extent cx="448764" cy="0"/>
+                <wp:effectExtent l="25400" t="63500" r="0" b="76200"/>
+                <wp:wrapNone/>
+                <wp:docPr id="68" name="Straight Arrow Connector 68"/>
+                <wp:cNvGraphicFramePr/>
+                <a:graphic xmlns:a="http://schemas.openxmlformats.org/drawingml/2006/main">
+                  <a:graphicData uri="http://schemas.microsoft.com/office/word/2010/wordprocessingShape">
+                    <wps:wsp>
+                      <wps:cNvCnPr/>
+                      <wps:spPr>
+                        <a:xfrm flipH="1">
+                          <a:off x="0" y="0"/>
+                          <a:ext cx="448764" cy="0"/>
+                        </a:xfrm>
+                        <a:prstGeom prst="straightConnector1">
+                          <a:avLst/>
+                        </a:prstGeom>
+                        <a:ln>
+                          <a:tailEnd type="triangle"/>
+                        </a:ln>
+                      </wps:spPr>
+                      <wps:style>
+                        <a:lnRef idx="1">
+                          <a:schemeClr val="accent1"/>
+                        </a:lnRef>
+                        <a:fillRef idx="0">
+                          <a:schemeClr val="accent1"/>
+                        </a:fillRef>
+                        <a:effectRef idx="0">
+                          <a:schemeClr val="accent1"/>
+                        </a:effectRef>
+                        <a:fontRef idx="minor">
+                          <a:schemeClr val="tx1"/>
+                        </a:fontRef>
+                      </wps:style>
+                      <wps:bodyPr/>
+                    </wps:wsp>
+                  </a:graphicData>
+                </a:graphic>
+              </wp:anchor>
+            </w:drawing>
+          </mc:Choice>
+          <mc:Fallback>
+            <w:pict>
+              <v:shape w14:anchorId="1CBD0BB7" id="Straight Arrow Connector 68" o:spid="_x0000_s1026" type="#_x0000_t32" style="position:absolute;margin-left:359.65pt;margin-top:85.85pt;width:35.35pt;height:0;flip:x;z-index:251678720;visibility:visible;mso-wrap-style:square;mso-wrap-distance-left:9pt;mso-wrap-distance-top:0;mso-wrap-distance-right:9pt;mso-wrap-distance-bottom:0;mso-position-horizontal:absolute;mso-position-horizontal-relative:text;mso-position-vertical:absolute;mso-position-vertical-relative:text" o:gfxdata="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" strokecolor="#37b6ae [3204]" strokeweight=".5pt">
+                <v:stroke endarrow="block" joinstyle="miter"/>
+              </v:shape>
+            </w:pict>
+          </mc:Fallback>
+        </mc:AlternateContent>
+      </w:r>
+      <w:r>
+        <w:rPr>
+          <w:noProof/>
+        </w:rPr>
+        <mc:AlternateContent>
+          <mc:Choice Requires="wps">
+            <w:drawing>
+              <wp:anchor distT="0" distB="0" distL="114300" distR="114300" simplePos="0" relativeHeight="251677696" behindDoc="0" locked="0" layoutInCell="1" allowOverlap="1" wp14:anchorId="6FB12C99" wp14:editId="371A0E11">
+                <wp:simplePos x="0" y="0"/>
+                <wp:positionH relativeFrom="column">
+                  <wp:posOffset>5958991</wp:posOffset>
+                </wp:positionH>
+                <wp:positionV relativeFrom="paragraph">
+                  <wp:posOffset>3062347</wp:posOffset>
+                </wp:positionV>
+                <wp:extent cx="0" cy="742278"/>
+                <wp:effectExtent l="63500" t="25400" r="38100" b="7620"/>
+                <wp:wrapNone/>
+                <wp:docPr id="67" name="Straight Arrow Connector 67"/>
+                <wp:cNvGraphicFramePr/>
+                <a:graphic xmlns:a="http://schemas.openxmlformats.org/drawingml/2006/main">
+                  <a:graphicData uri="http://schemas.microsoft.com/office/word/2010/wordprocessingShape">
+                    <wps:wsp>
+                      <wps:cNvCnPr/>
+                      <wps:spPr>
+                        <a:xfrm flipV="1">
+                          <a:off x="0" y="0"/>
+                          <a:ext cx="0" cy="742278"/>
+                        </a:xfrm>
+                        <a:prstGeom prst="straightConnector1">
+                          <a:avLst/>
+                        </a:prstGeom>
+                        <a:ln>
+                          <a:tailEnd type="triangle"/>
+                        </a:ln>
+                      </wps:spPr>
+                      <wps:style>
+                        <a:lnRef idx="1">
+                          <a:schemeClr val="accent1"/>
+                        </a:lnRef>
+                        <a:fillRef idx="0">
+                          <a:schemeClr val="accent1"/>
+                        </a:fillRef>
+                        <a:effectRef idx="0">
+                          <a:schemeClr val="accent1"/>
+                        </a:effectRef>
+                        <a:fontRef idx="minor">
+                          <a:schemeClr val="tx1"/>
+                        </a:fontRef>
+                      </wps:style>
+                      <wps:bodyPr/>
+                    </wps:wsp>
+                  </a:graphicData>
+                </a:graphic>
+              </wp:anchor>
+            </w:drawing>
+          </mc:Choice>
+          <mc:Fallback>
+            <w:pict>
+              <v:shape w14:anchorId="5290E274" id="Straight Arrow Connector 67" o:spid="_x0000_s1026" type="#_x0000_t32" style="position:absolute;margin-left:469.2pt;margin-top:241.15pt;width:0;height:58.45pt;flip:y;z-index:251677696;visibility:visible;mso-wrap-style:square;mso-wrap-distance-left:9pt;mso-wrap-distance-top:0;mso-wrap-distance-right:9pt;mso-wrap-distance-bottom:0;mso-position-horizontal:absolute;mso-position-horizontal-relative:text;mso-position-vertical:absolute;mso-position-vertical-relative:text" o:gfxdata="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" strokecolor="#37b6ae [3204]" strokeweight=".5pt">
+                <v:stroke endarrow="block" joinstyle="miter"/>
+              </v:shape>
+            </w:pict>
+          </mc:Fallback>
+        </mc:AlternateContent>
+      </w:r>
+      <w:r>
+        <w:rPr>
+          <w:noProof/>
+        </w:rPr>
+        <mc:AlternateContent>
+          <mc:Choice Requires="wps">
+            <w:drawing>
+              <wp:anchor distT="0" distB="0" distL="114300" distR="114300" simplePos="0" relativeHeight="251676672" behindDoc="0" locked="0" layoutInCell="1" allowOverlap="1" wp14:anchorId="5D79BA40" wp14:editId="4090DDAF">
+                <wp:simplePos x="0" y="0"/>
+                <wp:positionH relativeFrom="column">
+                  <wp:posOffset>2817438</wp:posOffset>
+                </wp:positionH>
+                <wp:positionV relativeFrom="paragraph">
+                  <wp:posOffset>5608257</wp:posOffset>
+                </wp:positionV>
+                <wp:extent cx="334979" cy="0"/>
+                <wp:effectExtent l="25400" t="63500" r="0" b="76200"/>
+                <wp:wrapNone/>
+                <wp:docPr id="65" name="Straight Arrow Connector 65"/>
+                <wp:cNvGraphicFramePr/>
+                <a:graphic xmlns:a="http://schemas.openxmlformats.org/drawingml/2006/main">
+                  <a:graphicData uri="http://schemas.microsoft.com/office/word/2010/wordprocessingShape">
+                    <wps:wsp>
+                      <wps:cNvCnPr/>
+                      <wps:spPr>
+                        <a:xfrm flipH="1">
+                          <a:off x="0" y="0"/>
+                          <a:ext cx="334979" cy="0"/>
+                        </a:xfrm>
+                        <a:prstGeom prst="straightConnector1">
+                          <a:avLst/>
+                        </a:prstGeom>
+                        <a:ln>
+                          <a:tailEnd type="triangle"/>
+                        </a:ln>
+                      </wps:spPr>
+                      <wps:style>
+                        <a:lnRef idx="1">
+                          <a:schemeClr val="accent1"/>
+                        </a:lnRef>
+                        <a:fillRef idx="0">
+                          <a:schemeClr val="accent1"/>
+                        </a:fillRef>
+                        <a:effectRef idx="0">
+                          <a:schemeClr val="accent1"/>
+                        </a:effectRef>
+                        <a:fontRef idx="minor">
+                          <a:schemeClr val="tx1"/>
+                        </a:fontRef>
+                      </wps:style>
+                      <wps:bodyPr/>
+                    </wps:wsp>
+                  </a:graphicData>
+                </a:graphic>
+              </wp:anchor>
+            </w:drawing>
+          </mc:Choice>
+          <mc:Fallback>
+            <w:pict>
+              <v:shape w14:anchorId="1AD10419" id="Straight Arrow Connector 65" o:spid="_x0000_s1026" type="#_x0000_t32" style="position:absolute;margin-left:221.85pt;margin-top:441.6pt;width:26.4pt;height:0;flip:x;z-index:251676672;visibility:visible;mso-wrap-style:square;mso-wrap-distance-left:9pt;mso-wrap-distance-top:0;mso-wrap-distance-right:9pt;mso-wrap-distance-bottom:0;mso-position-horizontal:absolute;mso-position-horizontal-relative:text;mso-position-vertical:absolute;mso-position-vertical-relative:text" o:gfxdata="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" strokecolor="#37b6ae [3204]" strokeweight=".5pt">
+                <v:stroke endarrow="block" joinstyle="miter"/>
+              </v:shape>
+            </w:pict>
+          </mc:Fallback>
+        </mc:AlternateContent>
+      </w:r>
+      <w:r>
+        <w:rPr>
+          <w:noProof/>
+        </w:rPr>
+        <mc:AlternateContent>
+          <mc:Choice Requires="wps">
+            <w:drawing>
+              <wp:anchor distT="0" distB="0" distL="114300" distR="114300" simplePos="0" relativeHeight="251675648" behindDoc="0" locked="0" layoutInCell="1" allowOverlap="1" wp14:anchorId="4C47F2A0" wp14:editId="03A78208">
+                <wp:simplePos x="0" y="0"/>
+                <wp:positionH relativeFrom="column">
+                  <wp:posOffset>4323162</wp:posOffset>
+                </wp:positionH>
+                <wp:positionV relativeFrom="paragraph">
+                  <wp:posOffset>5608131</wp:posOffset>
+                </wp:positionV>
+                <wp:extent cx="495092" cy="0"/>
+                <wp:effectExtent l="0" t="63500" r="0" b="76200"/>
+                <wp:wrapNone/>
+                <wp:docPr id="64" name="Straight Arrow Connector 64"/>
+                <wp:cNvGraphicFramePr/>
+                <a:graphic xmlns:a="http://schemas.openxmlformats.org/drawingml/2006/main">
+                  <a:graphicData uri="http://schemas.microsoft.com/office/word/2010/wordprocessingShape">
+                    <wps:wsp>
+                      <wps:cNvCnPr/>
+                      <wps:spPr>
+                        <a:xfrm>
+                          <a:off x="0" y="0"/>
+                          <a:ext cx="495092" cy="0"/>
+                        </a:xfrm>
+                        <a:prstGeom prst="straightConnector1">
+                          <a:avLst/>
+                        </a:prstGeom>
+                        <a:ln>
+                          <a:tailEnd type="triangle"/>
+                        </a:ln>
+                      </wps:spPr>
+                      <wps:style>
+                        <a:lnRef idx="1">
+                          <a:schemeClr val="accent1"/>
+                        </a:lnRef>
+                        <a:fillRef idx="0">
+                          <a:schemeClr val="accent1"/>
+                        </a:fillRef>
+                        <a:effectRef idx="0">
+                          <a:schemeClr val="accent1"/>
+                        </a:effectRef>
+                        <a:fontRef idx="minor">
+                          <a:schemeClr val="tx1"/>
+                        </a:fontRef>
+                      </wps:style>
+                      <wps:bodyPr/>
+                    </wps:wsp>
+                  </a:graphicData>
+                </a:graphic>
+              </wp:anchor>
+            </w:drawing>
+          </mc:Choice>
+          <mc:Fallback>
+            <w:pict>
+              <v:shape w14:anchorId="22FE2949" id="Straight Arrow Connector 64" o:spid="_x0000_s1026" type="#_x0000_t32" style="position:absolute;margin-left:340.4pt;margin-top:441.6pt;width:39pt;height:0;z-index:251675648;visibility:visible;mso-wrap-style:square;mso-wrap-distance-left:9pt;mso-wrap-distance-top:0;mso-wrap-distance-right:9pt;mso-wrap-distance-bottom:0;mso-position-horizontal:absolute;mso-position-horizontal-relative:text;mso-position-vertical:absolute;mso-position-vertical-relative:text" o:gfxdata="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" strokecolor="#37b6ae [3204]" strokeweight=".5pt">
+                <v:stroke endarrow="block" joinstyle="miter"/>
+              </v:shape>
+            </w:pict>
+          </mc:Fallback>
+        </mc:AlternateContent>
+      </w:r>
+      <w:r>
+        <w:rPr>
+          <w:noProof/>
+        </w:rPr>
+        <mc:AlternateContent>
+          <mc:Choice Requires="wps">
+            <w:drawing>
+              <wp:anchor distT="0" distB="0" distL="114300" distR="114300" simplePos="0" relativeHeight="251674624" behindDoc="0" locked="0" layoutInCell="1" allowOverlap="1" wp14:anchorId="6817B3AB" wp14:editId="5A79CD05">
+                <wp:simplePos x="0" y="0"/>
+                <wp:positionH relativeFrom="column">
+                  <wp:posOffset>3641169</wp:posOffset>
+                </wp:positionH>
+                <wp:positionV relativeFrom="paragraph">
+                  <wp:posOffset>3064108</wp:posOffset>
+                </wp:positionV>
+                <wp:extent cx="0" cy="740517"/>
+                <wp:effectExtent l="63500" t="25400" r="38100" b="8890"/>
+                <wp:wrapNone/>
+                <wp:docPr id="63" name="Straight Arrow Connector 63"/>
+                <wp:cNvGraphicFramePr/>
+                <a:graphic xmlns:a="http://schemas.openxmlformats.org/drawingml/2006/main">
+                  <a:graphicData uri="http://schemas.microsoft.com/office/word/2010/wordprocessingShape">
+                    <wps:wsp>
+                      <wps:cNvCnPr/>
+                      <wps:spPr>
+                        <a:xfrm flipV="1">
+                          <a:off x="0" y="0"/>
+                          <a:ext cx="0" cy="740517"/>
+                        </a:xfrm>
+                        <a:prstGeom prst="straightConnector1">
+                          <a:avLst/>
+                        </a:prstGeom>
+                        <a:ln>
+                          <a:tailEnd type="triangle"/>
+                        </a:ln>
+                      </wps:spPr>
+                      <wps:style>
+                        <a:lnRef idx="1">
+                          <a:schemeClr val="accent1"/>
+                        </a:lnRef>
+                        <a:fillRef idx="0">
+                          <a:schemeClr val="accent1"/>
+                        </a:fillRef>
+                        <a:effectRef idx="0">
+                          <a:schemeClr val="accent1"/>
+                        </a:effectRef>
+                        <a:fontRef idx="minor">
+                          <a:schemeClr val="tx1"/>
+                        </a:fontRef>
+                      </wps:style>
+                      <wps:bodyPr/>
+                    </wps:wsp>
+                  </a:graphicData>
+                </a:graphic>
+              </wp:anchor>
+            </w:drawing>
+          </mc:Choice>
+          <mc:Fallback>
+            <w:pict>
+              <v:shape w14:anchorId="0D0479F3" id="Straight Arrow Connector 63" o:spid="_x0000_s1026" type="#_x0000_t32" style="position:absolute;margin-left:286.7pt;margin-top:241.25pt;width:0;height:58.3pt;flip:y;z-index:251674624;visibility:visible;mso-wrap-style:square;mso-wrap-distance-left:9pt;mso-wrap-distance-top:0;mso-wrap-distance-right:9pt;mso-wrap-distance-bottom:0;mso-position-horizontal:absolute;mso-position-horizontal-relative:text;mso-position-vertical:absolute;mso-position-vertical-relative:text" o:gfxdata="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" strokecolor="#37b6ae [3204]" strokeweight=".5pt">
+                <v:stroke endarrow="block" joinstyle="miter"/>
+              </v:shape>
+            </w:pict>
+          </mc:Fallback>
+        </mc:AlternateContent>
+      </w:r>
+      <w:r>
+        <w:rPr>
+          <w:noProof/>
+        </w:rPr>
+        <mc:AlternateContent>
+          <mc:Choice Requires="wps">
+            <w:drawing>
+              <wp:anchor distT="0" distB="0" distL="114300" distR="114300" simplePos="0" relativeHeight="251673600" behindDoc="0" locked="0" layoutInCell="1" allowOverlap="1" wp14:anchorId="4DF74D3D" wp14:editId="58E1588A">
+                <wp:simplePos x="0" y="0"/>
+                <wp:positionH relativeFrom="column">
+                  <wp:posOffset>1893985</wp:posOffset>
+                </wp:positionH>
+                <wp:positionV relativeFrom="paragraph">
+                  <wp:posOffset>2991680</wp:posOffset>
+                </wp:positionV>
+                <wp:extent cx="0" cy="814812"/>
+                <wp:effectExtent l="63500" t="25400" r="38100" b="10795"/>
+                <wp:wrapNone/>
+                <wp:docPr id="62" name="Straight Arrow Connector 62"/>
+                <wp:cNvGraphicFramePr/>
+                <a:graphic xmlns:a="http://schemas.openxmlformats.org/drawingml/2006/main">
+                  <a:graphicData uri="http://schemas.microsoft.com/office/word/2010/wordprocessingShape">
+                    <wps:wsp>
+                      <wps:cNvCnPr/>
+                      <wps:spPr>
+                        <a:xfrm flipV="1">
+                          <a:off x="0" y="0"/>
+                          <a:ext cx="0" cy="814812"/>
+                        </a:xfrm>
+                        <a:prstGeom prst="straightConnector1">
+                          <a:avLst/>
+                        </a:prstGeom>
+                        <a:ln>
+                          <a:tailEnd type="triangle"/>
+                        </a:ln>
+                      </wps:spPr>
+                      <wps:style>
+                        <a:lnRef idx="1">
+                          <a:schemeClr val="accent1"/>
+                        </a:lnRef>
+                        <a:fillRef idx="0">
+                          <a:schemeClr val="accent1"/>
+                        </a:fillRef>
+                        <a:effectRef idx="0">
+                          <a:schemeClr val="accent1"/>
+                        </a:effectRef>
+                        <a:fontRef idx="minor">
+                          <a:schemeClr val="tx1"/>
+                        </a:fontRef>
+                      </wps:style>
+                      <wps:bodyPr/>
+                    </wps:wsp>
+                  </a:graphicData>
+                </a:graphic>
+              </wp:anchor>
+            </w:drawing>
+          </mc:Choice>
+          <mc:Fallback>
+            <w:pict>
+              <v:shape w14:anchorId="73E6D841" id="Straight Arrow Connector 62" o:spid="_x0000_s1026" type="#_x0000_t32" style="position:absolute;margin-left:149.15pt;margin-top:235.55pt;width:0;height:64.15pt;flip:y;z-index:251673600;visibility:visible;mso-wrap-style:square;mso-wrap-distance-left:9pt;mso-wrap-distance-top:0;mso-wrap-distance-right:9pt;mso-wrap-distance-bottom:0;mso-position-horizontal:absolute;mso-position-horizontal-relative:text;mso-position-vertical:absolute;mso-position-vertical-relative:text" o:gfxdata="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" strokecolor="#37b6ae [3204]" strokeweight=".5pt">
+                <v:stroke endarrow="block" joinstyle="miter"/>
+              </v:shape>
+            </w:pict>
+          </mc:Fallback>
+        </mc:AlternateContent>
+      </w:r>
+      <w:r>
+        <w:rPr>
+          <w:noProof/>
+        </w:rPr>
+        <mc:AlternateContent>
+          <mc:Choice Requires="wps">
+            <w:drawing>
+              <wp:anchor distT="0" distB="0" distL="114300" distR="114300" simplePos="0" relativeHeight="251672576" behindDoc="0" locked="0" layoutInCell="1" allowOverlap="1" wp14:anchorId="0B349F69" wp14:editId="7F7019DF">
+                <wp:simplePos x="0" y="0"/>
+                <wp:positionH relativeFrom="column">
+                  <wp:posOffset>1023237</wp:posOffset>
+                </wp:positionH>
+                <wp:positionV relativeFrom="paragraph">
+                  <wp:posOffset>5273153</wp:posOffset>
+                </wp:positionV>
+                <wp:extent cx="1495437" cy="0"/>
+                <wp:effectExtent l="25400" t="63500" r="0" b="76200"/>
+                <wp:wrapNone/>
+                <wp:docPr id="61" name="Straight Arrow Connector 61"/>
+                <wp:cNvGraphicFramePr/>
+                <a:graphic xmlns:a="http://schemas.openxmlformats.org/drawingml/2006/main">
+                  <a:graphicData uri="http://schemas.microsoft.com/office/word/2010/wordprocessingShape">
+                    <wps:wsp>
+                      <wps:cNvCnPr/>
+                      <wps:spPr>
+                        <a:xfrm flipH="1">
+                          <a:off x="0" y="0"/>
+                          <a:ext cx="1495437" cy="0"/>
+                        </a:xfrm>
+                        <a:prstGeom prst="straightConnector1">
+                          <a:avLst/>
+                        </a:prstGeom>
+                        <a:ln>
+                          <a:tailEnd type="triangle"/>
+                        </a:ln>
+                      </wps:spPr>
+                      <wps:style>
+                        <a:lnRef idx="1">
+                          <a:schemeClr val="accent1"/>
+                        </a:lnRef>
+                        <a:fillRef idx="0">
+                          <a:schemeClr val="accent1"/>
+                        </a:fillRef>
+                        <a:effectRef idx="0">
+                          <a:schemeClr val="accent1"/>
+                        </a:effectRef>
+                        <a:fontRef idx="minor">
+                          <a:schemeClr val="tx1"/>
+                        </a:fontRef>
+                      </wps:style>
+                      <wps:bodyPr/>
+                    </wps:wsp>
+                  </a:graphicData>
+                </a:graphic>
+              </wp:anchor>
+            </w:drawing>
+          </mc:Choice>
+          <mc:Fallback>
+            <w:pict>
+              <v:shape w14:anchorId="6218EDDC" id="Straight Arrow Connector 61" o:spid="_x0000_s1026" type="#_x0000_t32" style="position:absolute;margin-left:80.55pt;margin-top:415.2pt;width:117.75pt;height:0;flip:x;z-index:251672576;visibility:visible;mso-wrap-style:square;mso-wrap-distance-left:9pt;mso-wrap-distance-top:0;mso-wrap-distance-right:9pt;mso-wrap-distance-bottom:0;mso-position-horizontal:absolute;mso-position-horizontal-relative:text;mso-position-vertical:absolute;mso-position-vertical-relative:text" o:gfxdata="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" strokecolor="#37b6ae [3204]" strokeweight=".5pt">
+                <v:stroke endarrow="block" joinstyle="miter"/>
+              </v:shape>
+            </w:pict>
+          </mc:Fallback>
+        </mc:AlternateContent>
+      </w:r>
+      <w:r>
+        <w:rPr>
+          <w:noProof/>
+        </w:rPr>
+        <w:drawing>
+          <wp:anchor distT="0" distB="0" distL="114300" distR="114300" simplePos="0" relativeHeight="251671552" behindDoc="1" locked="0" layoutInCell="1" allowOverlap="1" wp14:anchorId="0CC41FC1" wp14:editId="02C27BEF">
+            <wp:simplePos x="0" y="0"/>
+            <wp:positionH relativeFrom="column">
+              <wp:posOffset>-514683</wp:posOffset>
+            </wp:positionH>
+            <wp:positionV relativeFrom="paragraph">
+              <wp:posOffset>266058</wp:posOffset>
+            </wp:positionV>
+            <wp:extent cx="6995160" cy="5648960"/>
+            <wp:effectExtent l="0" t="0" r="2540" b="2540"/>
+            <wp:wrapTight wrapText="bothSides">
+              <wp:wrapPolygon edited="0">
+                <wp:start x="0" y="0"/>
+                <wp:lineTo x="0" y="21561"/>
+                <wp:lineTo x="21569" y="21561"/>
+                <wp:lineTo x="21569" y="0"/>
+                <wp:lineTo x="0" y="0"/>
+              </wp:wrapPolygon>
+            </wp:wrapTight>
+            <wp:docPr id="59" name="Picture 59"/>
+            <wp:cNvGraphicFramePr>
+              <a:graphicFrameLocks xmlns:a="http://schemas.openxmlformats.org/drawingml/2006/main" noChangeAspect="1"/>
+            </wp:cNvGraphicFramePr>
+            <a:graphic xmlns:a="http://schemas.openxmlformats.org/drawingml/2006/main">
+              <a:graphicData uri="http://schemas.openxmlformats.org/drawingml/2006/picture">
+                <pic:pic xmlns:pic="http://schemas.openxmlformats.org/drawingml/2006/picture">
+                  <pic:nvPicPr>
+                    <pic:cNvPr id="59" name="Picture 59"/>
+                    <pic:cNvPicPr/>
+                  </pic:nvPicPr>
+                  <pic:blipFill>
+                    <a:blip r:embed="rId18" cstate="print">
+                      <a:extLst>
+                        <a:ext uri="{28A0092B-C50C-407E-A947-70E740481C1C}">
+                          <a14:useLocalDpi xmlns:a14="http://schemas.microsoft.com/office/drawing/2010/main" val="0"/>
+                        </a:ext>
+                      </a:extLst>
+                    </a:blip>
+                    <a:stretch>
+                      <a:fillRect/>
+                    </a:stretch>
+                  </pic:blipFill>
+                  <pic:spPr>
+                    <a:xfrm>
+                      <a:off x="0" y="0"/>
+                      <a:ext cx="6995160" cy="5648960"/>
+                    </a:xfrm>
+                    <a:prstGeom prst="rect">
+                      <a:avLst/>
+                    </a:prstGeom>
+                  </pic:spPr>
+                </pic:pic>
+              </a:graphicData>
+            </a:graphic>
+            <wp14:sizeRelH relativeFrom="page">
+              <wp14:pctWidth>0</wp14:pctWidth>
+            </wp14:sizeRelH>
+            <wp14:sizeRelV relativeFrom="page">
+              <wp14:pctHeight>0</wp14:pctHeight>
+            </wp14:sizeRelV>
+          </wp:anchor>
+        </w:drawing>
+      </w:r>
+      <w:r>
         <w:br w:type="page"/>
       </w:r>
       <w:r>
@@ -322,10 +3560,10 @@
       </w:pPr>
     </w:p>
     <w:sectPr>
-      <w:headerReference w:type="default" r:id="rId6"/>
-      <w:footerReference w:type="default" r:id="rId7"/>
-      <w:headerReference w:type="first" r:id="rId8"/>
-      <w:footerReference w:type="first" r:id="rId9"/>
+      <w:headerReference w:type="default" r:id="rId19"/>
+      <w:footerReference w:type="default" r:id="rId20"/>
+      <w:headerReference w:type="first" r:id="rId21"/>
+      <w:footerReference w:type="first" r:id="rId22"/>
       <w:pgSz w:w="11906" w:h="16838" w:code="9"/>
       <w:pgMar w:top="2074" w:right="1152" w:bottom="2304" w:left="1152" w:header="1397" w:footer="576" w:gutter="0"/>
       <w:cols w:space="720"/>
@@ -2777,7 +6015,7 @@
             </mc:Choice>
             <mc:Fallback>
               <w:pict>
-                <v:group w14:anchorId="2EC73A9C" id="Group 4" o:spid="_x0000_s1026" alt="Footer graphic design with grey rectangles in various angles" style="position:absolute;margin-left:0;margin-top:0;width:536.4pt;height:34.55pt;z-index:251663360;mso-width-percent:877;mso-height-percent:45;mso-top-percent:905;mso-position-horizontal:center;mso-position-horizontal-relative:page;mso-position-vertical-relative:page;mso-width-percent:877;mso-height-percent:45;mso-top-percent:905" coordsize="4354,275" o:gfxdata="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">
+                <v:group w14:anchorId="0866F7F5" id="Group 4" o:spid="_x0000_s1026" alt="Footer graphic design with grey rectangles in various angles" style="position:absolute;margin-left:0;margin-top:0;width:536.4pt;height:34.55pt;z-index:251663360;mso-width-percent:877;mso-height-percent:45;mso-top-percent:905;mso-position-horizontal:center;mso-position-horizontal-relative:page;mso-position-vertical-relative:page;mso-width-percent:877;mso-height-percent:45;mso-top-percent:905" coordsize="4354,275" o:gfxdata="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">
                   <o:lock v:ext="edit" aspectratio="t"/>
                   <v:shape id="Freeform 35" o:spid="_x0000_s1027" style="position:absolute;width:852;height:275;visibility:visible;mso-wrap-style:square;v-text-anchor:top" coordsize="852,275" o:gfxdata="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" path="m784,r68,l784,40,784,xm627,r78,l705,85r-78,47l627,xm468,r80,l548,179r-80,47l468,xm311,r79,l390,271r-5,4l311,275,311,xm154,r79,l233,275r-79,l154,xm,l76,r,275l,275,,xe" fillcolor="#d8d8d8 [2732]" strokecolor="#d8d8d8 [2732]" strokeweight="0">
                     <v:path arrowok="t" o:connecttype="custom" o:connectlocs="784,0;852,0;784,40;784,0;627,0;705,0;705,85;627,132;627,0;468,0;548,0;548,179;468,226;468,0;311,0;390,0;390,271;385,275;311,275;311,0;154,0;233,0;233,275;154,275;154,0;0,0;76,0;76,275;0,275;0,0" o:connectangles="0,0,0,0,0,0,0,0,0,0,0,0,0,0,0,0,0,0,0,0,0,0,0,0,0,0,0,0,0,0"/>
@@ -5195,7 +8433,7 @@
         </mc:Choice>
         <mc:Fallback>
           <w:pict>
-            <v:group w14:anchorId="62A8AE48" id="Group 4" o:spid="_x0000_s1026" alt="Footer graphic design with grey rectangles in various angles" style="position:absolute;margin-left:0;margin-top:0;width:536.4pt;height:34.55pt;z-index:251665408;mso-width-percent:877;mso-height-percent:45;mso-top-percent:905;mso-position-horizontal:center;mso-position-horizontal-relative:page;mso-position-vertical-relative:page;mso-width-percent:877;mso-height-percent:45;mso-top-percent:905" coordsize="4354,275" o:gfxdata="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">
+            <v:group w14:anchorId="5CDC558D" id="Group 4" o:spid="_x0000_s1026" alt="Footer graphic design with grey rectangles in various angles" style="position:absolute;margin-left:0;margin-top:0;width:536.4pt;height:34.55pt;z-index:251665408;mso-width-percent:877;mso-height-percent:45;mso-top-percent:905;mso-position-horizontal:center;mso-position-horizontal-relative:page;mso-position-vertical-relative:page;mso-width-percent:877;mso-height-percent:45;mso-top-percent:905" coordsize="4354,275" o:gfxdata="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">
               <o:lock v:ext="edit" aspectratio="t"/>
               <v:shape id="Freeform 27" o:spid="_x0000_s1027" style="position:absolute;width:852;height:275;visibility:visible;mso-wrap-style:square;v-text-anchor:top" coordsize="852,275" o:gfxdata="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" path="m784,r68,l784,40,784,xm627,r78,l705,85r-78,47l627,xm468,r80,l548,179r-80,47l468,xm311,r79,l390,271r-5,4l311,275,311,xm154,r79,l233,275r-79,l154,xm,l76,r,275l,275,,xe" fillcolor="#d8d8d8 [2732]" strokecolor="#d8d8d8 [2732]" strokeweight="0">
                 <v:path arrowok="t" o:connecttype="custom" o:connectlocs="784,0;852,0;784,40;784,0;627,0;705,0;705,85;627,132;627,0;468,0;548,0;548,179;468,226;468,0;311,0;390,0;390,271;385,275;311,275;311,0;154,0;233,0;233,275;154,275;154,0;0,0;76,0;76,275;0,275;0,0" o:connectangles="0,0,0,0,0,0,0,0,0,0,0,0,0,0,0,0,0,0,0,0,0,0,0,0,0,0,0,0,0,0"/>
@@ -7513,7 +10751,7 @@
         </mc:Choice>
         <mc:Fallback>
           <w:pict>
-            <v:group w14:anchorId="14334121" id="Group 17" o:spid="_x0000_s1026" alt="Header graphic design with grey rectangles in various angles" style="position:absolute;margin-left:0;margin-top:0;width:536.4pt;height:34.55pt;z-index:251659264;mso-width-percent:877;mso-height-percent:45;mso-top-percent:43;mso-position-horizontal:center;mso-position-horizontal-relative:page;mso-position-vertical-relative:page;mso-width-percent:877;mso-height-percent:45;mso-top-percent:43" coordsize="4329,275" o:gfxdata="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">
+            <v:group w14:anchorId="51FF64B2" id="Group 17" o:spid="_x0000_s1026" alt="Header graphic design with grey rectangles in various angles" style="position:absolute;margin-left:0;margin-top:0;width:536.4pt;height:34.55pt;z-index:251659264;mso-width-percent:877;mso-height-percent:45;mso-top-percent:43;mso-position-horizontal:center;mso-position-horizontal-relative:page;mso-position-vertical-relative:page;mso-width-percent:877;mso-height-percent:45;mso-top-percent:43" coordsize="4329,275" o:gfxdata="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">
               <o:lock v:ext="edit" aspectratio="t"/>
               <v:shape id="Freeform 46" o:spid="_x0000_s1027" style="position:absolute;width:1024;height:275;visibility:visible;mso-wrap-style:square;v-text-anchor:top" coordsize="1024,275" o:gfxdata="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" path="m944,191r74,45l1022,239r2,1l963,275r-19,l944,191xm787,93r79,50l866,275r-79,l787,93xm630,r5,l709,45r,230l630,275,630,xm472,r78,l550,275r-78,l472,xm315,r78,l393,275r-78,l315,xm158,r78,l236,275r-78,l158,xm,l78,r,275l,275,,xe" fillcolor="#d8d8d8 [2732]" strokecolor="#d8d8d8 [2732]" strokeweight="0">
                 <v:path arrowok="t" o:connecttype="custom" o:connectlocs="944,191;1018,236;1022,239;1024,240;963,275;944,275;944,191;787,93;866,143;866,275;787,275;787,93;630,0;635,0;709,45;709,275;630,275;630,0;472,0;550,0;550,275;472,275;472,0;315,0;393,0;393,275;315,275;315,0;158,0;236,0;236,275;158,275;158,0;0,0;78,0;78,275;0,275;0,0" o:connectangles="0,0,0,0,0,0,0,0,0,0,0,0,0,0,0,0,0,0,0,0,0,0,0,0,0,0,0,0,0,0,0,0,0,0,0,0,0,0"/>
@@ -9811,7 +13049,7 @@
         </mc:Choice>
         <mc:Fallback>
           <w:pict>
-            <v:group w14:anchorId="4595087B" id="Group 17" o:spid="_x0000_s1026" alt="Header graphic design with grey rectangles in various angles" style="position:absolute;margin-left:0;margin-top:0;width:536.4pt;height:34.55pt;z-index:251661312;mso-width-percent:877;mso-height-percent:45;mso-top-percent:43;mso-position-horizontal:center;mso-position-horizontal-relative:page;mso-position-vertical-relative:page;mso-width-percent:877;mso-height-percent:45;mso-top-percent:43" coordsize="4329,275" o:gfxdata="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">
+            <v:group w14:anchorId="3B8A7BD2" id="Group 17" o:spid="_x0000_s1026" alt="Header graphic design with grey rectangles in various angles" style="position:absolute;margin-left:0;margin-top:0;width:536.4pt;height:34.55pt;z-index:251661312;mso-width-percent:877;mso-height-percent:45;mso-top-percent:43;mso-position-horizontal:center;mso-position-horizontal-relative:page;mso-position-vertical-relative:page;mso-width-percent:877;mso-height-percent:45;mso-top-percent:43" coordsize="4329,275" o:gfxdata="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">
               <o:lock v:ext="edit" aspectratio="t"/>
               <v:shape id="Freeform 5" o:spid="_x0000_s1027" style="position:absolute;width:1024;height:275;visibility:visible;mso-wrap-style:square;v-text-anchor:top" coordsize="1024,275" o:gfxdata="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" path="m944,191r74,45l1022,239r2,1l963,275r-19,l944,191xm787,93r79,50l866,275r-79,l787,93xm630,r5,l709,45r,230l630,275,630,xm472,r78,l550,275r-78,l472,xm315,r78,l393,275r-78,l315,xm158,r78,l236,275r-78,l158,xm,l78,r,275l,275,,xe" fillcolor="#d8d8d8 [2732]" strokecolor="#d8d8d8 [2732]" strokeweight="0">
                 <v:path arrowok="t" o:connecttype="custom" o:connectlocs="944,191;1018,236;1022,239;1024,240;963,275;944,275;944,191;787,93;866,143;866,275;787,275;787,93;630,0;635,0;709,45;709,275;630,275;630,0;472,0;550,0;550,275;472,275;472,0;315,0;393,0;393,275;315,275;315,0;158,0;236,0;236,275;158,275;158,0;0,0;78,0;78,275;0,275;0,0" o:connectangles="0,0,0,0,0,0,0,0,0,0,0,0,0,0,0,0,0,0,0,0,0,0,0,0,0,0,0,0,0,0,0,0,0,0,0,0,0,0"/>
@@ -9860,6 +13098,243 @@
     </w:r>
   </w:p>
 </w:hdr>
+</file>
+
+<file path=word/numbering.xml><?xml version="1.0" encoding="utf-8"?>
+<w:numbering xmlns:wpc="http://schemas.microsoft.com/office/word/2010/wordprocessingCanvas" xmlns:cx="http://schemas.microsoft.com/office/drawing/2014/chartex" xmlns:cx1="http://schemas.microsoft.com/office/drawing/2015/9/8/chartex" xmlns:cx2="http://schemas.microsoft.com/office/drawing/2015/10/21/chartex" xmlns:cx3="http://schemas.microsoft.com/office/drawing/2016/5/9/chartex" xmlns:cx4="http://schemas.microsoft.com/office/drawing/2016/5/10/chartex" xmlns:cx5="http://schemas.microsoft.com/office/drawing/2016/5/11/chartex" xmlns:cx6="http://schemas.microsoft.com/office/drawing/2016/5/12/chartex" xmlns:cx7="http://schemas.microsoft.com/office/drawing/2016/5/13/chartex" xmlns:cx8="http://schemas.microsoft.com/office/drawing/2016/5/14/chartex" xmlns:mc="http://schemas.openxmlformats.org/markup-compatibility/2006" xmlns:aink="http://schemas.microsoft.com/office/drawing/2016/ink" xmlns:am3d="http://schemas.microsoft.com/office/drawing/2017/model3d" xmlns:o="urn:schemas-microsoft-com:office:office" xmlns:oel="http://schemas.microsoft.com/office/2019/extlst" xmlns:r="http://schemas.openxmlformats.org/officeDocument/2006/relationships" xmlns:m="http://schemas.openxmlformats.org/officeDocument/2006/math" xmlns:v="urn:schemas-microsoft-com:vml" xmlns:wp14="http://schemas.microsoft.com/office/word/2010/wordprocessingDrawing" xmlns:wp="http://schemas.openxmlformats.org/drawingml/2006/wordprocessingDrawing" xmlns:w10="urn:schemas-microsoft-com:office:word" xmlns:w="http://schemas.openxmlformats.org/wordprocessingml/2006/main" xmlns:w14="http://schemas.microsoft.com/office/word/2010/wordml" xmlns:w15="http://schemas.microsoft.com/office/word/2012/wordml" xmlns:w16cex="http://schemas.microsoft.com/office/word/2018/wordml/cex" xmlns:w16cid="http://schemas.microsoft.com/office/word/2016/wordml/cid" xmlns:w16="http://schemas.microsoft.com/office/word/2018/wordml" xmlns:w16sdtdh="http://schemas.microsoft.com/office/word/2020/wordml/sdtdatahash" xmlns:w16se="http://schemas.microsoft.com/office/word/2015/wordml/symex" xmlns:wpg="http://schemas.microsoft.com/office/word/2010/wordprocessingGroup" xmlns:wpi="http://schemas.microsoft.com/office/word/2010/wordprocessingInk" xmlns:wne="http://schemas.microsoft.com/office/word/2006/wordml" xmlns:wps="http://schemas.microsoft.com/office/word/2010/wordprocessingShape" mc:Ignorable="w14 w15 w16se w16cid w16 w16cex w16sdtdh wp14">
+  <w:abstractNum w:abstractNumId="0" w15:restartNumberingAfterBreak="0">
+    <w:nsid w:val="0A39560F"/>
+    <w:multiLevelType w:val="hybridMultilevel"/>
+    <w:tmpl w:val="FF307162"/>
+    <w:lvl w:ilvl="0" w:tplc="08090001">
+      <w:start w:val="1"/>
+      <w:numFmt w:val="bullet"/>
+      <w:lvlText w:val=""/>
+      <w:lvlJc w:val="left"/>
+      <w:pPr>
+        <w:ind w:left="720" w:hanging="360"/>
+      </w:pPr>
+      <w:rPr>
+        <w:rFonts w:ascii="Symbol" w:hAnsi="Symbol" w:hint="default"/>
+      </w:rPr>
+    </w:lvl>
+    <w:lvl w:ilvl="1" w:tplc="08090003" w:tentative="1">
+      <w:start w:val="1"/>
+      <w:numFmt w:val="bullet"/>
+      <w:lvlText w:val="o"/>
+      <w:lvlJc w:val="left"/>
+      <w:pPr>
+        <w:ind w:left="1440" w:hanging="360"/>
+      </w:pPr>
+      <w:rPr>
+        <w:rFonts w:ascii="Courier New" w:hAnsi="Courier New" w:cs="Courier New" w:hint="default"/>
+      </w:rPr>
+    </w:lvl>
+    <w:lvl w:ilvl="2" w:tplc="08090005" w:tentative="1">
+      <w:start w:val="1"/>
+      <w:numFmt w:val="bullet"/>
+      <w:lvlText w:val=""/>
+      <w:lvlJc w:val="left"/>
+      <w:pPr>
+        <w:ind w:left="2160" w:hanging="360"/>
+      </w:pPr>
+      <w:rPr>
+        <w:rFonts w:ascii="Wingdings" w:hAnsi="Wingdings" w:hint="default"/>
+      </w:rPr>
+    </w:lvl>
+    <w:lvl w:ilvl="3" w:tplc="08090001" w:tentative="1">
+      <w:start w:val="1"/>
+      <w:numFmt w:val="bullet"/>
+      <w:lvlText w:val=""/>
+      <w:lvlJc w:val="left"/>
+      <w:pPr>
+        <w:ind w:left="2880" w:hanging="360"/>
+      </w:pPr>
+      <w:rPr>
+        <w:rFonts w:ascii="Symbol" w:hAnsi="Symbol" w:hint="default"/>
+      </w:rPr>
+    </w:lvl>
+    <w:lvl w:ilvl="4" w:tplc="08090003" w:tentative="1">
+      <w:start w:val="1"/>
+      <w:numFmt w:val="bullet"/>
+      <w:lvlText w:val="o"/>
+      <w:lvlJc w:val="left"/>
+      <w:pPr>
+        <w:ind w:left="3600" w:hanging="360"/>
+      </w:pPr>
+      <w:rPr>
+        <w:rFonts w:ascii="Courier New" w:hAnsi="Courier New" w:cs="Courier New" w:hint="default"/>
+      </w:rPr>
+    </w:lvl>
+    <w:lvl w:ilvl="5" w:tplc="08090005" w:tentative="1">
+      <w:start w:val="1"/>
+      <w:numFmt w:val="bullet"/>
+      <w:lvlText w:val=""/>
+      <w:lvlJc w:val="left"/>
+      <w:pPr>
+        <w:ind w:left="4320" w:hanging="360"/>
+      </w:pPr>
+      <w:rPr>
+        <w:rFonts w:ascii="Wingdings" w:hAnsi="Wingdings" w:hint="default"/>
+      </w:rPr>
+    </w:lvl>
+    <w:lvl w:ilvl="6" w:tplc="08090001" w:tentative="1">
+      <w:start w:val="1"/>
+      <w:numFmt w:val="bullet"/>
+      <w:lvlText w:val=""/>
+      <w:lvlJc w:val="left"/>
+      <w:pPr>
+        <w:ind w:left="5040" w:hanging="360"/>
+      </w:pPr>
+      <w:rPr>
+        <w:rFonts w:ascii="Symbol" w:hAnsi="Symbol" w:hint="default"/>
+      </w:rPr>
+    </w:lvl>
+    <w:lvl w:ilvl="7" w:tplc="08090003" w:tentative="1">
+      <w:start w:val="1"/>
+      <w:numFmt w:val="bullet"/>
+      <w:lvlText w:val="o"/>
+      <w:lvlJc w:val="left"/>
+      <w:pPr>
+        <w:ind w:left="5760" w:hanging="360"/>
+      </w:pPr>
+      <w:rPr>
+        <w:rFonts w:ascii="Courier New" w:hAnsi="Courier New" w:cs="Courier New" w:hint="default"/>
+      </w:rPr>
+    </w:lvl>
+    <w:lvl w:ilvl="8" w:tplc="08090005" w:tentative="1">
+      <w:start w:val="1"/>
+      <w:numFmt w:val="bullet"/>
+      <w:lvlText w:val=""/>
+      <w:lvlJc w:val="left"/>
+      <w:pPr>
+        <w:ind w:left="6480" w:hanging="360"/>
+      </w:pPr>
+      <w:rPr>
+        <w:rFonts w:ascii="Wingdings" w:hAnsi="Wingdings" w:hint="default"/>
+      </w:rPr>
+    </w:lvl>
+  </w:abstractNum>
+  <w:abstractNum w:abstractNumId="1" w15:restartNumberingAfterBreak="0">
+    <w:nsid w:val="2C2C449E"/>
+    <w:multiLevelType w:val="hybridMultilevel"/>
+    <w:tmpl w:val="24B46082"/>
+    <w:lvl w:ilvl="0" w:tplc="08090001">
+      <w:start w:val="1"/>
+      <w:numFmt w:val="bullet"/>
+      <w:lvlText w:val=""/>
+      <w:lvlJc w:val="left"/>
+      <w:pPr>
+        <w:ind w:left="720" w:hanging="360"/>
+      </w:pPr>
+      <w:rPr>
+        <w:rFonts w:ascii="Symbol" w:hAnsi="Symbol" w:hint="default"/>
+      </w:rPr>
+    </w:lvl>
+    <w:lvl w:ilvl="1" w:tplc="08090003" w:tentative="1">
+      <w:start w:val="1"/>
+      <w:numFmt w:val="bullet"/>
+      <w:lvlText w:val="o"/>
+      <w:lvlJc w:val="left"/>
+      <w:pPr>
+        <w:ind w:left="1440" w:hanging="360"/>
+      </w:pPr>
+      <w:rPr>
+        <w:rFonts w:ascii="Courier New" w:hAnsi="Courier New" w:cs="Courier New" w:hint="default"/>
+      </w:rPr>
+    </w:lvl>
+    <w:lvl w:ilvl="2" w:tplc="08090005" w:tentative="1">
+      <w:start w:val="1"/>
+      <w:numFmt w:val="bullet"/>
+      <w:lvlText w:val=""/>
+      <w:lvlJc w:val="left"/>
+      <w:pPr>
+        <w:ind w:left="2160" w:hanging="360"/>
+      </w:pPr>
+      <w:rPr>
+        <w:rFonts w:ascii="Wingdings" w:hAnsi="Wingdings" w:hint="default"/>
+      </w:rPr>
+    </w:lvl>
+    <w:lvl w:ilvl="3" w:tplc="08090001" w:tentative="1">
+      <w:start w:val="1"/>
+      <w:numFmt w:val="bullet"/>
+      <w:lvlText w:val=""/>
+      <w:lvlJc w:val="left"/>
+      <w:pPr>
+        <w:ind w:left="2880" w:hanging="360"/>
+      </w:pPr>
+      <w:rPr>
+        <w:rFonts w:ascii="Symbol" w:hAnsi="Symbol" w:hint="default"/>
+      </w:rPr>
+    </w:lvl>
+    <w:lvl w:ilvl="4" w:tplc="08090003" w:tentative="1">
+      <w:start w:val="1"/>
+      <w:numFmt w:val="bullet"/>
+      <w:lvlText w:val="o"/>
+      <w:lvlJc w:val="left"/>
+      <w:pPr>
+        <w:ind w:left="3600" w:hanging="360"/>
+      </w:pPr>
+      <w:rPr>
+        <w:rFonts w:ascii="Courier New" w:hAnsi="Courier New" w:cs="Courier New" w:hint="default"/>
+      </w:rPr>
+    </w:lvl>
+    <w:lvl w:ilvl="5" w:tplc="08090005" w:tentative="1">
+      <w:start w:val="1"/>
+      <w:numFmt w:val="bullet"/>
+      <w:lvlText w:val=""/>
+      <w:lvlJc w:val="left"/>
+      <w:pPr>
+        <w:ind w:left="4320" w:hanging="360"/>
+      </w:pPr>
+      <w:rPr>
+        <w:rFonts w:ascii="Wingdings" w:hAnsi="Wingdings" w:hint="default"/>
+      </w:rPr>
+    </w:lvl>
+    <w:lvl w:ilvl="6" w:tplc="08090001" w:tentative="1">
+      <w:start w:val="1"/>
+      <w:numFmt w:val="bullet"/>
+      <w:lvlText w:val=""/>
+      <w:lvlJc w:val="left"/>
+      <w:pPr>
+        <w:ind w:left="5040" w:hanging="360"/>
+      </w:pPr>
+      <w:rPr>
+        <w:rFonts w:ascii="Symbol" w:hAnsi="Symbol" w:hint="default"/>
+      </w:rPr>
+    </w:lvl>
+    <w:lvl w:ilvl="7" w:tplc="08090003" w:tentative="1">
+      <w:start w:val="1"/>
+      <w:numFmt w:val="bullet"/>
+      <w:lvlText w:val="o"/>
+      <w:lvlJc w:val="left"/>
+      <w:pPr>
+        <w:ind w:left="5760" w:hanging="360"/>
+      </w:pPr>
+      <w:rPr>
+        <w:rFonts w:ascii="Courier New" w:hAnsi="Courier New" w:cs="Courier New" w:hint="default"/>
+      </w:rPr>
+    </w:lvl>
+    <w:lvl w:ilvl="8" w:tplc="08090005" w:tentative="1">
+      <w:start w:val="1"/>
+      <w:numFmt w:val="bullet"/>
+      <w:lvlText w:val=""/>
+      <w:lvlJc w:val="left"/>
+      <w:pPr>
+        <w:ind w:left="6480" w:hanging="360"/>
+      </w:pPr>
+      <w:rPr>
+        <w:rFonts w:ascii="Wingdings" w:hAnsi="Wingdings" w:hint="default"/>
+      </w:rPr>
+    </w:lvl>
+  </w:abstractNum>
+  <w:num w:numId="1" w16cid:durableId="236793949">
+    <w:abstractNumId w:val="1"/>
+  </w:num>
+  <w:num w:numId="2" w16cid:durableId="1453746112">
+    <w:abstractNumId w:val="0"/>
+  </w:num>
+</w:numbering>
 </file>
 
 <file path=word/styles.xml><?xml version="1.0" encoding="utf-8"?>
@@ -9983,6 +13458,7 @@
     <w:lsdException w:name="HTML Sample" w:semiHidden="1" w:unhideWhenUsed="1"/>
     <w:lsdException w:name="HTML Typewriter" w:semiHidden="1" w:unhideWhenUsed="1"/>
     <w:lsdException w:name="HTML Variable" w:semiHidden="1" w:unhideWhenUsed="1"/>
+    <w:lsdException w:name="Normal Table" w:semiHidden="1" w:unhideWhenUsed="1"/>
     <w:lsdException w:name="annotation subject" w:semiHidden="1" w:unhideWhenUsed="1"/>
     <w:lsdException w:name="No List" w:semiHidden="1" w:unhideWhenUsed="1"/>
     <w:lsdException w:name="Outline List 1" w:semiHidden="1" w:unhideWhenUsed="1"/>
@@ -10028,9 +13504,11 @@
     <w:lsdException w:name="Table Subtle 1" w:semiHidden="1" w:unhideWhenUsed="1"/>
     <w:lsdException w:name="Table Subtle 2" w:semiHidden="1" w:unhideWhenUsed="1"/>
     <w:lsdException w:name="Table Web 1" w:semiHidden="1" w:unhideWhenUsed="1"/>
+    <w:lsdException w:name="Table Web 2" w:semiHidden="1" w:unhideWhenUsed="1"/>
     <w:lsdException w:name="Table Web 3" w:semiHidden="1" w:unhideWhenUsed="1"/>
     <w:lsdException w:name="Balloon Text" w:semiHidden="1" w:unhideWhenUsed="1"/>
     <w:lsdException w:name="Table Grid" w:uiPriority="39"/>
+    <w:lsdException w:name="Table Theme" w:semiHidden="1" w:unhideWhenUsed="1"/>
     <w:lsdException w:name="Placeholder Text" w:semiHidden="1"/>
     <w:lsdException w:name="No Spacing" w:uiPriority="98" w:qFormat="1"/>
     <w:lsdException w:name="Light Shading" w:uiPriority="60"/>
@@ -10255,7 +13733,7 @@
   <w:style w:type="paragraph" w:default="1" w:styleId="Normal">
     <w:name w:val="Normal"/>
     <w:qFormat/>
-    <w:rsid w:val="004E4B02"/>
+    <w:rsid w:val="00E41A67"/>
   </w:style>
   <w:style w:type="paragraph" w:styleId="Heading1">
     <w:name w:val="heading 1"/>
@@ -10652,6 +14130,29 @@
       <w:spacing w:after="0" w:line="240" w:lineRule="auto"/>
     </w:pPr>
   </w:style>
+  <w:style w:type="paragraph" w:styleId="ListParagraph">
+    <w:name w:val="List Paragraph"/>
+    <w:basedOn w:val="Normal"/>
+    <w:uiPriority w:val="34"/>
+    <w:unhideWhenUsed/>
+    <w:qFormat/>
+    <w:rsid w:val="00B07F67"/>
+    <w:pPr>
+      <w:ind w:left="720"/>
+      <w:contextualSpacing/>
+    </w:pPr>
+  </w:style>
+  <w:style w:type="character" w:styleId="Strong">
+    <w:name w:val="Strong"/>
+    <w:basedOn w:val="DefaultParagraphFont"/>
+    <w:uiPriority w:val="22"/>
+    <w:qFormat/>
+    <w:rsid w:val="00405645"/>
+    <w:rPr>
+      <w:b/>
+      <w:bCs/>
+    </w:rPr>
+  </w:style>
 </w:styles>
 </file>
 
@@ -10687,105 +14188,18 @@
         </w:p>
       </w:docPartBody>
     </w:docPart>
-    <w:docPart>
-      <w:docPartPr>
-        <w:name w:val="E0F034913411984B9BD6845DA481028B"/>
-        <w:category>
-          <w:name w:val="General"/>
-          <w:gallery w:val="placeholder"/>
-        </w:category>
-        <w:types>
-          <w:type w:val="bbPlcHdr"/>
-        </w:types>
-        <w:behaviors>
-          <w:behavior w:val="content"/>
-        </w:behaviors>
-        <w:guid w:val="{6B8D0F55-CE64-CC47-B79A-B3E6EEDFAA20}"/>
-      </w:docPartPr>
-      <w:docPartBody>
-        <w:p>
-          <w:pPr>
-            <w:pStyle w:val="E0F034913411984B9BD6845DA481028B"/>
-          </w:pPr>
-          <w:r>
-            <w:rPr>
-              <w:lang w:bidi="en-GB"/>
-            </w:rPr>
-            <w:t>Recipient Name</w:t>
-          </w:r>
-        </w:p>
-      </w:docPartBody>
-    </w:docPart>
-    <w:docPart>
-      <w:docPartPr>
-        <w:name w:val="F230B9C59D1AAA49BF293839FF68429D"/>
-        <w:category>
-          <w:name w:val="General"/>
-          <w:gallery w:val="placeholder"/>
-        </w:category>
-        <w:types>
-          <w:type w:val="bbPlcHdr"/>
-        </w:types>
-        <w:behaviors>
-          <w:behavior w:val="content"/>
-        </w:behaviors>
-        <w:guid w:val="{CCBC0F69-27EF-C940-9A7E-CF58AA4C7285}"/>
-      </w:docPartPr>
-      <w:docPartBody>
-        <w:p>
-          <w:pPr>
-            <w:pStyle w:val="F230B9C59D1AAA49BF293839FF68429D"/>
-          </w:pPr>
-          <w:r>
-            <w:rPr>
-              <w:lang w:bidi="en-GB"/>
-            </w:rPr>
-            <w:t>Sincerely</w:t>
-          </w:r>
-        </w:p>
-      </w:docPartBody>
-    </w:docPart>
-    <w:docPart>
-      <w:docPartPr>
-        <w:name w:val="C1660A6F0212C54CA095B75B235E3D28"/>
-        <w:category>
-          <w:name w:val="General"/>
-          <w:gallery w:val="placeholder"/>
-        </w:category>
-        <w:types>
-          <w:type w:val="bbPlcHdr"/>
-        </w:types>
-        <w:behaviors>
-          <w:behavior w:val="content"/>
-        </w:behaviors>
-        <w:guid w:val="{179E6A99-79C5-5F45-8C35-661631433F6E}"/>
-      </w:docPartPr>
-      <w:docPartBody>
-        <w:p>
-          <w:pPr>
-            <w:pStyle w:val="C1660A6F0212C54CA095B75B235E3D28"/>
-          </w:pPr>
-          <w:r>
-            <w:rPr>
-              <w:lang w:bidi="en-GB"/>
-            </w:rPr>
-            <w:t>Your Name</w:t>
-          </w:r>
-        </w:p>
-      </w:docPartBody>
-    </w:docPart>
   </w:docParts>
 </w:glossaryDocument>
 </file>
 
 <file path=word/glossary/fontTable.xml><?xml version="1.0" encoding="utf-8"?>
 <w:fonts xmlns:mc="http://schemas.openxmlformats.org/markup-compatibility/2006" xmlns:r="http://schemas.openxmlformats.org/officeDocument/2006/relationships" xmlns:w="http://schemas.openxmlformats.org/wordprocessingml/2006/main" xmlns:w14="http://schemas.microsoft.com/office/word/2010/wordml" xmlns:w15="http://schemas.microsoft.com/office/word/2012/wordml" xmlns:w16cex="http://schemas.microsoft.com/office/word/2018/wordml/cex" xmlns:w16cid="http://schemas.microsoft.com/office/word/2016/wordml/cid" xmlns:w16="http://schemas.microsoft.com/office/word/2018/wordml" xmlns:w16sdtdh="http://schemas.microsoft.com/office/word/2020/wordml/sdtdatahash" xmlns:w16se="http://schemas.microsoft.com/office/word/2015/wordml/symex" mc:Ignorable="w14 w15 w16se w16cid w16 w16cex w16sdtdh">
-  <w:font w:name="Gill Sans MT">
-    <w:panose1 w:val="020B0502020104020203"/>
-    <w:charset w:val="00"/>
-    <w:family w:val="swiss"/>
+  <w:font w:name="Symbol">
+    <w:panose1 w:val="05050102010706020507"/>
+    <w:charset w:val="02"/>
+    <w:family w:val="decorative"/>
     <w:pitch w:val="variable"/>
-    <w:sig w:usb0="00000007" w:usb1="00000000" w:usb2="00000000" w:usb3="00000000" w:csb0="00000003" w:csb1="00000000"/>
+    <w:sig w:usb0="00000000" w:usb1="10000000" w:usb2="00000000" w:usb3="00000000" w:csb0="80000000" w:csb1="00000000"/>
   </w:font>
   <w:font w:name="Times New Roman">
     <w:panose1 w:val="02020603050405020304"/>
@@ -10794,19 +14208,54 @@
     <w:pitch w:val="variable"/>
     <w:sig w:usb0="E0002EFF" w:usb1="C000785B" w:usb2="00000009" w:usb3="00000000" w:csb0="000001FF" w:csb1="00000000"/>
   </w:font>
+  <w:font w:name="Courier New">
+    <w:panose1 w:val="02070309020205020404"/>
+    <w:charset w:val="00"/>
+    <w:family w:val="modern"/>
+    <w:pitch w:val="fixed"/>
+    <w:sig w:usb0="E0002AFF" w:usb1="C0007843" w:usb2="00000009" w:usb3="00000000" w:csb0="000001FF" w:csb1="00000000"/>
+  </w:font>
+  <w:font w:name="Wingdings">
+    <w:panose1 w:val="05000000000000000000"/>
+    <w:charset w:val="4D"/>
+    <w:family w:val="decorative"/>
+    <w:pitch w:val="variable"/>
+    <w:sig w:usb0="00000003" w:usb1="00000000" w:usb2="00000000" w:usb3="00000000" w:csb0="80000001" w:csb1="00000000"/>
+  </w:font>
+  <w:font w:name="Gill Sans MT">
+    <w:panose1 w:val="020B0502020104020203"/>
+    <w:charset w:val="00"/>
+    <w:family w:val="swiss"/>
+    <w:pitch w:val="variable"/>
+    <w:sig w:usb0="00000007" w:usb1="00000000" w:usb2="00000000" w:usb3="00000000" w:csb0="00000003" w:csb1="00000000"/>
+  </w:font>
+  <w:font w:name="Apple Color Emoji">
+    <w:panose1 w:val="00000000000000000000"/>
+    <w:charset w:val="00"/>
+    <w:family w:val="auto"/>
+    <w:pitch w:val="variable"/>
+    <w:sig w:usb0="00000003" w:usb1="18000000" w:usb2="14000000" w:usb3="00000000" w:csb0="00000001" w:csb1="00000000"/>
+  </w:font>
+  <w:font w:name="Arial">
+    <w:panose1 w:val="020B0604020202020204"/>
+    <w:charset w:val="00"/>
+    <w:family w:val="swiss"/>
+    <w:pitch w:val="variable"/>
+    <w:sig w:usb0="E0002AFF" w:usb1="C0007843" w:usb2="00000009" w:usb3="00000000" w:csb0="000001FF" w:csb1="00000000"/>
+  </w:font>
   <w:font w:name="Calibri">
     <w:panose1 w:val="020F0502020204030204"/>
     <w:charset w:val="00"/>
     <w:family w:val="swiss"/>
     <w:pitch w:val="variable"/>
-    <w:sig w:usb0="E00002FF" w:usb1="4000ACFF" w:usb2="00000001" w:usb3="00000000" w:csb0="0000019F" w:csb1="00000000"/>
+    <w:sig w:usb0="E0002AFF" w:usb1="C000ACFF" w:usb2="00000009" w:usb3="00000000" w:csb0="000001FF" w:csb1="00000000"/>
   </w:font>
   <w:font w:name="Calibri Light">
     <w:panose1 w:val="020F0302020204030204"/>
     <w:charset w:val="00"/>
     <w:family w:val="swiss"/>
     <w:pitch w:val="variable"/>
-    <w:sig w:usb0="A00002EF" w:usb1="4000207B" w:usb2="00000000" w:usb3="00000000" w:csb0="0000019F" w:csb1="00000000"/>
+    <w:sig w:usb0="E0002AFF" w:usb1="C000247B" w:usb2="00000009" w:usb3="00000000" w:csb0="000001FF" w:csb1="00000000"/>
   </w:font>
 </w:fonts>
 </file>
@@ -10828,7 +14277,10 @@
   <w:rsids>
     <w:rsidRoot w:val="00183B4C"/>
     <w:rsid w:val="00183B4C"/>
-    <w:rsid w:val="006C0A23"/>
+    <w:rsid w:val="003F16B8"/>
+    <w:rsid w:val="00466CC2"/>
+    <w:rsid w:val="00CA52D2"/>
+    <w:rsid w:val="00DA3C1E"/>
   </w:rsids>
   <m:mathPr>
     <m:mathFont m:val="Cambria Math"/>
@@ -11273,73 +14725,8 @@
     <w:semiHidden/>
     <w:unhideWhenUsed/>
   </w:style>
-  <w:style w:type="paragraph" w:customStyle="1" w:styleId="DA010565D6A24244948D227A4971D6EE">
-    <w:name w:val="DA010565D6A24244948D227A4971D6EE"/>
-  </w:style>
-  <w:style w:type="paragraph" w:customStyle="1" w:styleId="D354DD89710A974398E39EA60DEDF534">
-    <w:name w:val="D354DD89710A974398E39EA60DEDF534"/>
-  </w:style>
-  <w:style w:type="paragraph" w:customStyle="1" w:styleId="098B21B57465E64E90E99DCB85CA5F3F">
-    <w:name w:val="098B21B57465E64E90E99DCB85CA5F3F"/>
-  </w:style>
-  <w:style w:type="paragraph" w:customStyle="1" w:styleId="A54006516CD1F945A9929A6E24F17D24">
-    <w:name w:val="A54006516CD1F945A9929A6E24F17D24"/>
-  </w:style>
-  <w:style w:type="paragraph" w:customStyle="1" w:styleId="44F3B705C8662E4C8274B9FD5318DF5F">
-    <w:name w:val="44F3B705C8662E4C8274B9FD5318DF5F"/>
-  </w:style>
-  <w:style w:type="paragraph" w:customStyle="1" w:styleId="352C0B10E685064D9B71DCBE9FA12447">
-    <w:name w:val="352C0B10E685064D9B71DCBE9FA12447"/>
-  </w:style>
-  <w:style w:type="paragraph" w:customStyle="1" w:styleId="93EBD480610ACE43B1FB7769BB0D715B">
-    <w:name w:val="93EBD480610ACE43B1FB7769BB0D715B"/>
-  </w:style>
-  <w:style w:type="paragraph" w:customStyle="1" w:styleId="9822B78FBB6F1E4790A51E8CE383638B">
-    <w:name w:val="9822B78FBB6F1E4790A51E8CE383638B"/>
-  </w:style>
-  <w:style w:type="paragraph" w:customStyle="1" w:styleId="DC74C593A820F241971BC6DA6013D51E">
-    <w:name w:val="DC74C593A820F241971BC6DA6013D51E"/>
-  </w:style>
-  <w:style w:type="paragraph" w:customStyle="1" w:styleId="48A9BBEAC90777449FD2D2B32DDCFBEE">
-    <w:name w:val="48A9BBEAC90777449FD2D2B32DDCFBEE"/>
-  </w:style>
-  <w:style w:type="paragraph" w:customStyle="1" w:styleId="079B46F0DB658547A401D7C62CD958F8">
-    <w:name w:val="079B46F0DB658547A401D7C62CD958F8"/>
-  </w:style>
-  <w:style w:type="paragraph" w:customStyle="1" w:styleId="A0775F169FC9A743A2A5F02D26B9B6B6">
-    <w:name w:val="A0775F169FC9A743A2A5F02D26B9B6B6"/>
-    <w:rsid w:val="00183B4C"/>
-  </w:style>
-  <w:style w:type="paragraph" w:customStyle="1" w:styleId="81A0D930AFF1CB4B96726590D4F2EA88">
-    <w:name w:val="81A0D930AFF1CB4B96726590D4F2EA88"/>
-    <w:rsid w:val="00183B4C"/>
-  </w:style>
-  <w:style w:type="paragraph" w:customStyle="1" w:styleId="190CFA996A7B854DB3668DEEB03200E1">
-    <w:name w:val="190CFA996A7B854DB3668DEEB03200E1"/>
-    <w:rsid w:val="00183B4C"/>
-  </w:style>
-  <w:style w:type="paragraph" w:customStyle="1" w:styleId="7C6A6B7B8975C5498EE6680D0115C6A6">
-    <w:name w:val="7C6A6B7B8975C5498EE6680D0115C6A6"/>
-    <w:rsid w:val="00183B4C"/>
-  </w:style>
   <w:style w:type="paragraph" w:customStyle="1" w:styleId="F2BD783DEB65794D89B02A7885AF6884">
     <w:name w:val="F2BD783DEB65794D89B02A7885AF6884"/>
-    <w:rsid w:val="00183B4C"/>
-  </w:style>
-  <w:style w:type="paragraph" w:customStyle="1" w:styleId="E0F034913411984B9BD6845DA481028B">
-    <w:name w:val="E0F034913411984B9BD6845DA481028B"/>
-    <w:rsid w:val="00183B4C"/>
-  </w:style>
-  <w:style w:type="paragraph" w:customStyle="1" w:styleId="D54D8AF26D13C1429419788A3E729B23">
-    <w:name w:val="D54D8AF26D13C1429419788A3E729B23"/>
-    <w:rsid w:val="00183B4C"/>
-  </w:style>
-  <w:style w:type="paragraph" w:customStyle="1" w:styleId="F230B9C59D1AAA49BF293839FF68429D">
-    <w:name w:val="F230B9C59D1AAA49BF293839FF68429D"/>
-    <w:rsid w:val="00183B4C"/>
-  </w:style>
-  <w:style w:type="paragraph" w:customStyle="1" w:styleId="C1660A6F0212C54CA095B75B235E3D28">
-    <w:name w:val="C1660A6F0212C54CA095B75B235E3D28"/>
     <w:rsid w:val="00183B4C"/>
   </w:style>
 </w:styles>

</xml_diff>